<commit_message>
added Unit-testing results into Report
</commit_message>
<xml_diff>
--- a/lab09/Report/ЛР9.docx
+++ b/lab09/Report/ЛР9.docx
@@ -30,6 +30,7 @@
           <w:szCs w:val="28"/>
         </w:rPr>
       </w:pPr>
+      <w:proofErr w:type="spellStart"/>
       <w:r>
         <w:rPr>
           <w:color w:val="000000" w:themeColor="text1"/>
@@ -38,6 +39,7 @@
         </w:rPr>
         <w:t>Центральноукраїнський</w:t>
       </w:r>
+      <w:proofErr w:type="spellEnd"/>
       <w:r>
         <w:rPr>
           <w:color w:val="000000" w:themeColor="text1"/>
@@ -278,7 +280,25 @@
           <w:sz w:val="28"/>
           <w:szCs w:val="28"/>
         </w:rPr>
-        <w:t>доцент кафедри кібербезпеки та</w:t>
+        <w:t>доцент кафедри </w:t>
+      </w:r>
+      <w:proofErr w:type="spellStart"/>
+      <w:r>
+        <w:rPr>
+          <w:color w:val="000000" w:themeColor="text1"/>
+          <w:sz w:val="28"/>
+          <w:szCs w:val="28"/>
+        </w:rPr>
+        <w:t>кібербезпеки</w:t>
+      </w:r>
+      <w:proofErr w:type="spellEnd"/>
+      <w:r>
+        <w:rPr>
+          <w:color w:val="000000" w:themeColor="text1"/>
+          <w:sz w:val="28"/>
+          <w:szCs w:val="28"/>
+        </w:rPr>
+        <w:t xml:space="preserve"> та</w:t>
       </w:r>
       <w:r>
         <w:rPr>
@@ -433,6 +453,7 @@
           <w:szCs w:val="28"/>
         </w:rPr>
       </w:pPr>
+      <w:proofErr w:type="spellStart"/>
       <w:r>
         <w:rPr>
           <w:color w:val="000000" w:themeColor="text1"/>
@@ -441,6 +462,7 @@
         </w:rPr>
         <w:t>Заріцкий</w:t>
       </w:r>
+      <w:proofErr w:type="spellEnd"/>
       <w:r>
         <w:rPr>
           <w:color w:val="000000" w:themeColor="text1"/>
@@ -558,6 +580,7 @@
         </w:rPr>
         <w:t> </w:t>
       </w:r>
+      <w:proofErr w:type="spellStart"/>
       <w:r>
         <w:rPr>
           <w:color w:val="000000" w:themeColor="text1"/>
@@ -566,6 +589,7 @@
         </w:rPr>
         <w:t>кібербезпеки</w:t>
       </w:r>
+      <w:proofErr w:type="spellEnd"/>
       <w:r>
         <w:rPr>
           <w:color w:val="000000" w:themeColor="text1"/>
@@ -742,7 +766,61 @@
           <w:szCs w:val="28"/>
         </w:rPr>
         <w:lastRenderedPageBreak/>
-        <w:t xml:space="preserve">Мета роботи полягає у набутті ґрунтовних вмінь і практичних навичок реалізації технології модульного програмування, застосування операторів С/С++ арифметичних, логічних, побітових операцій, умови, циклів та вибору під час розроблення статичних бібліотек, заголовкових файлів та програмних засобів у кросплатформовому середовищі Code::Blocks. </w:t>
+        <w:t xml:space="preserve">Мета роботи полягає у набутті ґрунтовних вмінь і практичних навичок реалізації технології модульного програмування, застосування операторів С/С++ арифметичних, логічних, побітових операцій, умови, циклів та вибору під час розроблення статичних бібліотек, заголовкових файлів та програмних засобів у </w:t>
+      </w:r>
+      <w:proofErr w:type="spellStart"/>
+      <w:r>
+        <w:rPr>
+          <w:color w:val="000000" w:themeColor="text1"/>
+          <w:sz w:val="28"/>
+          <w:szCs w:val="28"/>
+        </w:rPr>
+        <w:t>кросплатформовому</w:t>
+      </w:r>
+      <w:proofErr w:type="spellEnd"/>
+      <w:r>
+        <w:rPr>
+          <w:color w:val="000000" w:themeColor="text1"/>
+          <w:sz w:val="28"/>
+          <w:szCs w:val="28"/>
+        </w:rPr>
+        <w:t xml:space="preserve"> середовищі </w:t>
+      </w:r>
+      <w:proofErr w:type="spellStart"/>
+      <w:r>
+        <w:rPr>
+          <w:color w:val="000000" w:themeColor="text1"/>
+          <w:sz w:val="28"/>
+          <w:szCs w:val="28"/>
+        </w:rPr>
+        <w:t>Code</w:t>
+      </w:r>
+      <w:proofErr w:type="spellEnd"/>
+      <w:r>
+        <w:rPr>
+          <w:color w:val="000000" w:themeColor="text1"/>
+          <w:sz w:val="28"/>
+          <w:szCs w:val="28"/>
+        </w:rPr>
+        <w:t>::</w:t>
+      </w:r>
+      <w:proofErr w:type="spellStart"/>
+      <w:r>
+        <w:rPr>
+          <w:color w:val="000000" w:themeColor="text1"/>
+          <w:sz w:val="28"/>
+          <w:szCs w:val="28"/>
+        </w:rPr>
+        <w:t>Blocks</w:t>
+      </w:r>
+      <w:proofErr w:type="spellEnd"/>
+      <w:r>
+        <w:rPr>
+          <w:color w:val="000000" w:themeColor="text1"/>
+          <w:sz w:val="28"/>
+          <w:szCs w:val="28"/>
+        </w:rPr>
+        <w:t xml:space="preserve">. </w:t>
       </w:r>
       <w:r>
         <w:rPr>
@@ -817,7 +895,25 @@
           <w:sz w:val="28"/>
           <w:szCs w:val="28"/>
         </w:rPr>
-        <w:t xml:space="preserve">Реалізувати статичну бібліотеку модулів libModulesПрізвище C/C++, яка містить функцію розв’язування задачі 8.1. </w:t>
+        <w:t xml:space="preserve">Реалізувати статичну бібліотеку модулів </w:t>
+      </w:r>
+      <w:proofErr w:type="spellStart"/>
+      <w:r>
+        <w:rPr>
+          <w:color w:val="000000" w:themeColor="text1"/>
+          <w:sz w:val="28"/>
+          <w:szCs w:val="28"/>
+        </w:rPr>
+        <w:t>libModulesПрізвище</w:t>
+      </w:r>
+      <w:proofErr w:type="spellEnd"/>
+      <w:r>
+        <w:rPr>
+          <w:color w:val="000000" w:themeColor="text1"/>
+          <w:sz w:val="28"/>
+          <w:szCs w:val="28"/>
+        </w:rPr>
+        <w:t xml:space="preserve"> C/C++, яка містить функцію розв’язування задачі 8.1. </w:t>
       </w:r>
     </w:p>
     <w:p>
@@ -928,7 +1024,43 @@
           <w:sz w:val="28"/>
           <w:szCs w:val="28"/>
         </w:rPr>
-        <w:t>До 150 кВтгод (включно): 130,843 коп./кВтгод.</w:t>
+        <w:t xml:space="preserve">До 150 </w:t>
+      </w:r>
+      <w:proofErr w:type="spellStart"/>
+      <w:r>
+        <w:rPr>
+          <w:color w:val="000000" w:themeColor="text1"/>
+          <w:sz w:val="28"/>
+          <w:szCs w:val="28"/>
+        </w:rPr>
+        <w:t>кВтгод</w:t>
+      </w:r>
+      <w:proofErr w:type="spellEnd"/>
+      <w:r>
+        <w:rPr>
+          <w:color w:val="000000" w:themeColor="text1"/>
+          <w:sz w:val="28"/>
+          <w:szCs w:val="28"/>
+        </w:rPr>
+        <w:t xml:space="preserve"> (включно): 130,843 коп./</w:t>
+      </w:r>
+      <w:proofErr w:type="spellStart"/>
+      <w:r>
+        <w:rPr>
+          <w:color w:val="000000" w:themeColor="text1"/>
+          <w:sz w:val="28"/>
+          <w:szCs w:val="28"/>
+        </w:rPr>
+        <w:t>кВтгод</w:t>
+      </w:r>
+      <w:proofErr w:type="spellEnd"/>
+      <w:r>
+        <w:rPr>
+          <w:color w:val="000000" w:themeColor="text1"/>
+          <w:sz w:val="28"/>
+          <w:szCs w:val="28"/>
+        </w:rPr>
+        <w:t>.</w:t>
       </w:r>
     </w:p>
     <w:p>
@@ -952,7 +1084,43 @@
           <w:sz w:val="28"/>
           <w:szCs w:val="28"/>
         </w:rPr>
-        <w:t>Від 150 до 800 кВтгод (включно): 241,945 коп./кВтгод.</w:t>
+        <w:t xml:space="preserve">Від 150 до 800 </w:t>
+      </w:r>
+      <w:proofErr w:type="spellStart"/>
+      <w:r>
+        <w:rPr>
+          <w:color w:val="000000" w:themeColor="text1"/>
+          <w:sz w:val="28"/>
+          <w:szCs w:val="28"/>
+        </w:rPr>
+        <w:t>кВтгод</w:t>
+      </w:r>
+      <w:proofErr w:type="spellEnd"/>
+      <w:r>
+        <w:rPr>
+          <w:color w:val="000000" w:themeColor="text1"/>
+          <w:sz w:val="28"/>
+          <w:szCs w:val="28"/>
+        </w:rPr>
+        <w:t xml:space="preserve"> (включно): 241,945 коп./</w:t>
+      </w:r>
+      <w:proofErr w:type="spellStart"/>
+      <w:r>
+        <w:rPr>
+          <w:color w:val="000000" w:themeColor="text1"/>
+          <w:sz w:val="28"/>
+          <w:szCs w:val="28"/>
+        </w:rPr>
+        <w:t>кВтгод</w:t>
+      </w:r>
+      <w:proofErr w:type="spellEnd"/>
+      <w:r>
+        <w:rPr>
+          <w:color w:val="000000" w:themeColor="text1"/>
+          <w:sz w:val="28"/>
+          <w:szCs w:val="28"/>
+        </w:rPr>
+        <w:t>.</w:t>
       </w:r>
     </w:p>
     <w:p>
@@ -976,7 +1144,43 @@
           <w:sz w:val="28"/>
           <w:szCs w:val="28"/>
         </w:rPr>
-        <w:t>Понад 800 кВтгод: 534,047 коп./кВтгод.</w:t>
+        <w:t xml:space="preserve">Понад 800 </w:t>
+      </w:r>
+      <w:proofErr w:type="spellStart"/>
+      <w:r>
+        <w:rPr>
+          <w:color w:val="000000" w:themeColor="text1"/>
+          <w:sz w:val="28"/>
+          <w:szCs w:val="28"/>
+        </w:rPr>
+        <w:t>кВтгод</w:t>
+      </w:r>
+      <w:proofErr w:type="spellEnd"/>
+      <w:r>
+        <w:rPr>
+          <w:color w:val="000000" w:themeColor="text1"/>
+          <w:sz w:val="28"/>
+          <w:szCs w:val="28"/>
+        </w:rPr>
+        <w:t>: 534,047 коп./</w:t>
+      </w:r>
+      <w:proofErr w:type="spellStart"/>
+      <w:r>
+        <w:rPr>
+          <w:color w:val="000000" w:themeColor="text1"/>
+          <w:sz w:val="28"/>
+          <w:szCs w:val="28"/>
+        </w:rPr>
+        <w:t>кВтгод</w:t>
+      </w:r>
+      <w:proofErr w:type="spellEnd"/>
+      <w:r>
+        <w:rPr>
+          <w:color w:val="000000" w:themeColor="text1"/>
+          <w:sz w:val="28"/>
+          <w:szCs w:val="28"/>
+        </w:rPr>
+        <w:t>.</w:t>
       </w:r>
     </w:p>
     <w:p>
@@ -1024,7 +1228,16 @@
           <w:sz w:val="28"/>
           <w:szCs w:val="28"/>
         </w:rPr>
-        <w:t>аписати функцію, яка приймає кількість кВт</w:t>
+        <w:t xml:space="preserve">аписати функцію, яка приймає кількість </w:t>
+      </w:r>
+      <w:proofErr w:type="spellStart"/>
+      <w:r>
+        <w:rPr>
+          <w:color w:val="000000" w:themeColor="text1"/>
+          <w:sz w:val="28"/>
+          <w:szCs w:val="28"/>
+        </w:rPr>
+        <w:t>кВт</w:t>
       </w:r>
       <w:r>
         <w:rPr>
@@ -1041,7 +1254,52 @@
           <w:sz w:val="28"/>
           <w:szCs w:val="28"/>
         </w:rPr>
-        <w:t>год і за допомогою розгалужувальних операторів (if-else або тернарного оператора) визначає відповідний тариф та обчислює суму.</w:t>
+        <w:t>год</w:t>
+      </w:r>
+      <w:proofErr w:type="spellEnd"/>
+      <w:r>
+        <w:rPr>
+          <w:color w:val="000000" w:themeColor="text1"/>
+          <w:sz w:val="28"/>
+          <w:szCs w:val="28"/>
+        </w:rPr>
+        <w:t xml:space="preserve"> і за допомогою розгалужувальних операторів (</w:t>
+      </w:r>
+      <w:proofErr w:type="spellStart"/>
+      <w:r>
+        <w:rPr>
+          <w:color w:val="000000" w:themeColor="text1"/>
+          <w:sz w:val="28"/>
+          <w:szCs w:val="28"/>
+        </w:rPr>
+        <w:t>if-else</w:t>
+      </w:r>
+      <w:proofErr w:type="spellEnd"/>
+      <w:r>
+        <w:rPr>
+          <w:color w:val="000000" w:themeColor="text1"/>
+          <w:sz w:val="28"/>
+          <w:szCs w:val="28"/>
+        </w:rPr>
+        <w:t xml:space="preserve"> або </w:t>
+      </w:r>
+      <w:proofErr w:type="spellStart"/>
+      <w:r>
+        <w:rPr>
+          <w:color w:val="000000" w:themeColor="text1"/>
+          <w:sz w:val="28"/>
+          <w:szCs w:val="28"/>
+        </w:rPr>
+        <w:t>тернарного</w:t>
+      </w:r>
+      <w:proofErr w:type="spellEnd"/>
+      <w:r>
+        <w:rPr>
+          <w:color w:val="000000" w:themeColor="text1"/>
+          <w:sz w:val="28"/>
+          <w:szCs w:val="28"/>
+        </w:rPr>
+        <w:t xml:space="preserve"> оператора) визначає відповідний тариф та обчислює суму.</w:t>
       </w:r>
     </w:p>
     <w:p>
@@ -1070,12 +1328,69 @@
           <w:color w:val="000000" w:themeColor="text1"/>
         </w:rPr>
       </w:pPr>
-      <w:r>
-        <w:rPr>
-          <w:rStyle w:val="a9"/>
-          <w:color w:val="000000" w:themeColor="text1"/>
-        </w:rPr>
-        <w:t>double calculateElectricityBill(double kWh) {</w:t>
+      <w:proofErr w:type="spellStart"/>
+      <w:r>
+        <w:rPr>
+          <w:rStyle w:val="a9"/>
+          <w:color w:val="000000" w:themeColor="text1"/>
+        </w:rPr>
+        <w:t>double</w:t>
+      </w:r>
+      <w:proofErr w:type="spellEnd"/>
+      <w:r>
+        <w:rPr>
+          <w:rStyle w:val="a9"/>
+          <w:color w:val="000000" w:themeColor="text1"/>
+        </w:rPr>
+        <w:t xml:space="preserve"> </w:t>
+      </w:r>
+      <w:proofErr w:type="spellStart"/>
+      <w:r>
+        <w:rPr>
+          <w:rStyle w:val="a9"/>
+          <w:color w:val="000000" w:themeColor="text1"/>
+        </w:rPr>
+        <w:t>calculateElectricityBill</w:t>
+      </w:r>
+      <w:proofErr w:type="spellEnd"/>
+      <w:r>
+        <w:rPr>
+          <w:rStyle w:val="a9"/>
+          <w:color w:val="000000" w:themeColor="text1"/>
+        </w:rPr>
+        <w:t>(</w:t>
+      </w:r>
+      <w:proofErr w:type="spellStart"/>
+      <w:r>
+        <w:rPr>
+          <w:rStyle w:val="a9"/>
+          <w:color w:val="000000" w:themeColor="text1"/>
+        </w:rPr>
+        <w:t>double</w:t>
+      </w:r>
+      <w:proofErr w:type="spellEnd"/>
+      <w:r>
+        <w:rPr>
+          <w:rStyle w:val="a9"/>
+          <w:color w:val="000000" w:themeColor="text1"/>
+        </w:rPr>
+        <w:t xml:space="preserve"> </w:t>
+      </w:r>
+      <w:proofErr w:type="spellStart"/>
+      <w:r>
+        <w:rPr>
+          <w:rStyle w:val="a9"/>
+          <w:color w:val="000000" w:themeColor="text1"/>
+        </w:rPr>
+        <w:t>kWh</w:t>
+      </w:r>
+      <w:proofErr w:type="spellEnd"/>
+      <w:r>
+        <w:rPr>
+          <w:rStyle w:val="a9"/>
+          <w:color w:val="000000" w:themeColor="text1"/>
+        </w:rPr>
+        <w:t>) {</w:t>
       </w:r>
     </w:p>
     <w:p>
@@ -1092,7 +1407,39 @@
           <w:rStyle w:val="a9"/>
           <w:color w:val="000000" w:themeColor="text1"/>
         </w:rPr>
-        <w:t xml:space="preserve">    double rate;</w:t>
+        <w:t xml:space="preserve">    </w:t>
+      </w:r>
+      <w:proofErr w:type="spellStart"/>
+      <w:r>
+        <w:rPr>
+          <w:rStyle w:val="a9"/>
+          <w:color w:val="000000" w:themeColor="text1"/>
+        </w:rPr>
+        <w:t>double</w:t>
+      </w:r>
+      <w:proofErr w:type="spellEnd"/>
+      <w:r>
+        <w:rPr>
+          <w:rStyle w:val="a9"/>
+          <w:color w:val="000000" w:themeColor="text1"/>
+        </w:rPr>
+        <w:t xml:space="preserve"> </w:t>
+      </w:r>
+      <w:proofErr w:type="spellStart"/>
+      <w:r>
+        <w:rPr>
+          <w:rStyle w:val="a9"/>
+          <w:color w:val="000000" w:themeColor="text1"/>
+        </w:rPr>
+        <w:t>rate</w:t>
+      </w:r>
+      <w:proofErr w:type="spellEnd"/>
+      <w:r>
+        <w:rPr>
+          <w:rStyle w:val="a9"/>
+          <w:color w:val="000000" w:themeColor="text1"/>
+        </w:rPr>
+        <w:t>;</w:t>
       </w:r>
     </w:p>
     <w:p>
@@ -1109,7 +1456,39 @@
           <w:rStyle w:val="a9"/>
           <w:color w:val="000000" w:themeColor="text1"/>
         </w:rPr>
-        <w:t xml:space="preserve">    if (kWh &lt;= 150)</w:t>
+        <w:t xml:space="preserve">    </w:t>
+      </w:r>
+      <w:proofErr w:type="spellStart"/>
+      <w:r>
+        <w:rPr>
+          <w:rStyle w:val="a9"/>
+          <w:color w:val="000000" w:themeColor="text1"/>
+        </w:rPr>
+        <w:t>if</w:t>
+      </w:r>
+      <w:proofErr w:type="spellEnd"/>
+      <w:r>
+        <w:rPr>
+          <w:rStyle w:val="a9"/>
+          <w:color w:val="000000" w:themeColor="text1"/>
+        </w:rPr>
+        <w:t xml:space="preserve"> (</w:t>
+      </w:r>
+      <w:proofErr w:type="spellStart"/>
+      <w:r>
+        <w:rPr>
+          <w:rStyle w:val="a9"/>
+          <w:color w:val="000000" w:themeColor="text1"/>
+        </w:rPr>
+        <w:t>kWh</w:t>
+      </w:r>
+      <w:proofErr w:type="spellEnd"/>
+      <w:r>
+        <w:rPr>
+          <w:rStyle w:val="a9"/>
+          <w:color w:val="000000" w:themeColor="text1"/>
+        </w:rPr>
+        <w:t xml:space="preserve"> &lt;= 150)</w:t>
       </w:r>
     </w:p>
     <w:p>
@@ -1126,7 +1505,23 @@
           <w:rStyle w:val="a9"/>
           <w:color w:val="000000" w:themeColor="text1"/>
         </w:rPr>
-        <w:t xml:space="preserve">        rate = 0.130843;</w:t>
+        <w:t xml:space="preserve">        </w:t>
+      </w:r>
+      <w:proofErr w:type="spellStart"/>
+      <w:r>
+        <w:rPr>
+          <w:rStyle w:val="a9"/>
+          <w:color w:val="000000" w:themeColor="text1"/>
+        </w:rPr>
+        <w:t>rate</w:t>
+      </w:r>
+      <w:proofErr w:type="spellEnd"/>
+      <w:r>
+        <w:rPr>
+          <w:rStyle w:val="a9"/>
+          <w:color w:val="000000" w:themeColor="text1"/>
+        </w:rPr>
+        <w:t xml:space="preserve"> = 0.130843;</w:t>
       </w:r>
     </w:p>
     <w:p>
@@ -1143,7 +1538,55 @@
           <w:rStyle w:val="a9"/>
           <w:color w:val="000000" w:themeColor="text1"/>
         </w:rPr>
-        <w:t xml:space="preserve">    else if (kWh &lt;= 800)</w:t>
+        <w:t xml:space="preserve">    </w:t>
+      </w:r>
+      <w:proofErr w:type="spellStart"/>
+      <w:r>
+        <w:rPr>
+          <w:rStyle w:val="a9"/>
+          <w:color w:val="000000" w:themeColor="text1"/>
+        </w:rPr>
+        <w:t>else</w:t>
+      </w:r>
+      <w:proofErr w:type="spellEnd"/>
+      <w:r>
+        <w:rPr>
+          <w:rStyle w:val="a9"/>
+          <w:color w:val="000000" w:themeColor="text1"/>
+        </w:rPr>
+        <w:t xml:space="preserve"> </w:t>
+      </w:r>
+      <w:proofErr w:type="spellStart"/>
+      <w:r>
+        <w:rPr>
+          <w:rStyle w:val="a9"/>
+          <w:color w:val="000000" w:themeColor="text1"/>
+        </w:rPr>
+        <w:t>if</w:t>
+      </w:r>
+      <w:proofErr w:type="spellEnd"/>
+      <w:r>
+        <w:rPr>
+          <w:rStyle w:val="a9"/>
+          <w:color w:val="000000" w:themeColor="text1"/>
+        </w:rPr>
+        <w:t xml:space="preserve"> (</w:t>
+      </w:r>
+      <w:proofErr w:type="spellStart"/>
+      <w:r>
+        <w:rPr>
+          <w:rStyle w:val="a9"/>
+          <w:color w:val="000000" w:themeColor="text1"/>
+        </w:rPr>
+        <w:t>kWh</w:t>
+      </w:r>
+      <w:proofErr w:type="spellEnd"/>
+      <w:r>
+        <w:rPr>
+          <w:rStyle w:val="a9"/>
+          <w:color w:val="000000" w:themeColor="text1"/>
+        </w:rPr>
+        <w:t xml:space="preserve"> &lt;= 800)</w:t>
       </w:r>
     </w:p>
     <w:p>
@@ -1160,7 +1603,23 @@
           <w:rStyle w:val="a9"/>
           <w:color w:val="000000" w:themeColor="text1"/>
         </w:rPr>
-        <w:t xml:space="preserve">        rate = 0.241945;</w:t>
+        <w:t xml:space="preserve">        </w:t>
+      </w:r>
+      <w:proofErr w:type="spellStart"/>
+      <w:r>
+        <w:rPr>
+          <w:rStyle w:val="a9"/>
+          <w:color w:val="000000" w:themeColor="text1"/>
+        </w:rPr>
+        <w:t>rate</w:t>
+      </w:r>
+      <w:proofErr w:type="spellEnd"/>
+      <w:r>
+        <w:rPr>
+          <w:rStyle w:val="a9"/>
+          <w:color w:val="000000" w:themeColor="text1"/>
+        </w:rPr>
+        <w:t xml:space="preserve"> = 0.241945;</w:t>
       </w:r>
     </w:p>
     <w:p>
@@ -1177,8 +1636,17 @@
           <w:rStyle w:val="a9"/>
           <w:color w:val="000000" w:themeColor="text1"/>
         </w:rPr>
-        <w:t xml:space="preserve">    else</w:t>
-      </w:r>
+        <w:t xml:space="preserve">    </w:t>
+      </w:r>
+      <w:proofErr w:type="spellStart"/>
+      <w:r>
+        <w:rPr>
+          <w:rStyle w:val="a9"/>
+          <w:color w:val="000000" w:themeColor="text1"/>
+        </w:rPr>
+        <w:t>else</w:t>
+      </w:r>
+      <w:proofErr w:type="spellEnd"/>
     </w:p>
     <w:p>
       <w:pPr>
@@ -1194,7 +1662,23 @@
           <w:rStyle w:val="a9"/>
           <w:color w:val="000000" w:themeColor="text1"/>
         </w:rPr>
-        <w:t xml:space="preserve">        rate = 0.534047;</w:t>
+        <w:t xml:space="preserve">        </w:t>
+      </w:r>
+      <w:proofErr w:type="spellStart"/>
+      <w:r>
+        <w:rPr>
+          <w:rStyle w:val="a9"/>
+          <w:color w:val="000000" w:themeColor="text1"/>
+        </w:rPr>
+        <w:t>rate</w:t>
+      </w:r>
+      <w:proofErr w:type="spellEnd"/>
+      <w:r>
+        <w:rPr>
+          <w:rStyle w:val="a9"/>
+          <w:color w:val="000000" w:themeColor="text1"/>
+        </w:rPr>
+        <w:t xml:space="preserve"> = 0.534047;</w:t>
       </w:r>
     </w:p>
     <w:p>
@@ -1211,7 +1695,55 @@
           <w:rStyle w:val="a9"/>
           <w:color w:val="000000" w:themeColor="text1"/>
         </w:rPr>
-        <w:t xml:space="preserve">    return kWh * rate;</w:t>
+        <w:t xml:space="preserve">    </w:t>
+      </w:r>
+      <w:proofErr w:type="spellStart"/>
+      <w:r>
+        <w:rPr>
+          <w:rStyle w:val="a9"/>
+          <w:color w:val="000000" w:themeColor="text1"/>
+        </w:rPr>
+        <w:t>return</w:t>
+      </w:r>
+      <w:proofErr w:type="spellEnd"/>
+      <w:r>
+        <w:rPr>
+          <w:rStyle w:val="a9"/>
+          <w:color w:val="000000" w:themeColor="text1"/>
+        </w:rPr>
+        <w:t xml:space="preserve"> </w:t>
+      </w:r>
+      <w:proofErr w:type="spellStart"/>
+      <w:r>
+        <w:rPr>
+          <w:rStyle w:val="a9"/>
+          <w:color w:val="000000" w:themeColor="text1"/>
+        </w:rPr>
+        <w:t>kWh</w:t>
+      </w:r>
+      <w:proofErr w:type="spellEnd"/>
+      <w:r>
+        <w:rPr>
+          <w:rStyle w:val="a9"/>
+          <w:color w:val="000000" w:themeColor="text1"/>
+        </w:rPr>
+        <w:t xml:space="preserve"> * </w:t>
+      </w:r>
+      <w:proofErr w:type="spellStart"/>
+      <w:r>
+        <w:rPr>
+          <w:rStyle w:val="a9"/>
+          <w:color w:val="000000" w:themeColor="text1"/>
+        </w:rPr>
+        <w:t>rate</w:t>
+      </w:r>
+      <w:proofErr w:type="spellEnd"/>
+      <w:r>
+        <w:rPr>
+          <w:rStyle w:val="a9"/>
+          <w:color w:val="000000" w:themeColor="text1"/>
+        </w:rPr>
+        <w:t>;</w:t>
       </w:r>
     </w:p>
     <w:p>
@@ -1619,12 +2151,37 @@
           <w:color w:val="000000" w:themeColor="text1"/>
         </w:rPr>
       </w:pPr>
-      <w:r>
-        <w:rPr>
-          <w:rStyle w:val="a9"/>
-          <w:color w:val="000000" w:themeColor="text1"/>
-        </w:rPr>
-        <w:t>struct Temperature {</w:t>
+      <w:proofErr w:type="spellStart"/>
+      <w:r>
+        <w:rPr>
+          <w:rStyle w:val="a9"/>
+          <w:color w:val="000000" w:themeColor="text1"/>
+        </w:rPr>
+        <w:t>struct</w:t>
+      </w:r>
+      <w:proofErr w:type="spellEnd"/>
+      <w:r>
+        <w:rPr>
+          <w:rStyle w:val="a9"/>
+          <w:color w:val="000000" w:themeColor="text1"/>
+        </w:rPr>
+        <w:t xml:space="preserve"> </w:t>
+      </w:r>
+      <w:proofErr w:type="spellStart"/>
+      <w:r>
+        <w:rPr>
+          <w:rStyle w:val="a9"/>
+          <w:color w:val="000000" w:themeColor="text1"/>
+        </w:rPr>
+        <w:t>Temperature</w:t>
+      </w:r>
+      <w:proofErr w:type="spellEnd"/>
+      <w:r>
+        <w:rPr>
+          <w:rStyle w:val="a9"/>
+          <w:color w:val="000000" w:themeColor="text1"/>
+        </w:rPr>
+        <w:t xml:space="preserve"> {</w:t>
       </w:r>
     </w:p>
     <w:p>
@@ -1641,7 +2198,39 @@
           <w:rStyle w:val="a9"/>
           <w:color w:val="000000" w:themeColor="text1"/>
         </w:rPr>
-        <w:t xml:space="preserve">    double celsius;</w:t>
+        <w:t xml:space="preserve">    </w:t>
+      </w:r>
+      <w:proofErr w:type="spellStart"/>
+      <w:r>
+        <w:rPr>
+          <w:rStyle w:val="a9"/>
+          <w:color w:val="000000" w:themeColor="text1"/>
+        </w:rPr>
+        <w:t>double</w:t>
+      </w:r>
+      <w:proofErr w:type="spellEnd"/>
+      <w:r>
+        <w:rPr>
+          <w:rStyle w:val="a9"/>
+          <w:color w:val="000000" w:themeColor="text1"/>
+        </w:rPr>
+        <w:t xml:space="preserve"> </w:t>
+      </w:r>
+      <w:proofErr w:type="spellStart"/>
+      <w:r>
+        <w:rPr>
+          <w:rStyle w:val="a9"/>
+          <w:color w:val="000000" w:themeColor="text1"/>
+        </w:rPr>
+        <w:t>celsius</w:t>
+      </w:r>
+      <w:proofErr w:type="spellEnd"/>
+      <w:r>
+        <w:rPr>
+          <w:rStyle w:val="a9"/>
+          <w:color w:val="000000" w:themeColor="text1"/>
+        </w:rPr>
+        <w:t>;</w:t>
       </w:r>
     </w:p>
     <w:p>
@@ -1658,7 +2247,39 @@
           <w:rStyle w:val="a9"/>
           <w:color w:val="000000" w:themeColor="text1"/>
         </w:rPr>
-        <w:t xml:space="preserve">    double fahrenheit;</w:t>
+        <w:t xml:space="preserve">    </w:t>
+      </w:r>
+      <w:proofErr w:type="spellStart"/>
+      <w:r>
+        <w:rPr>
+          <w:rStyle w:val="a9"/>
+          <w:color w:val="000000" w:themeColor="text1"/>
+        </w:rPr>
+        <w:t>double</w:t>
+      </w:r>
+      <w:proofErr w:type="spellEnd"/>
+      <w:r>
+        <w:rPr>
+          <w:rStyle w:val="a9"/>
+          <w:color w:val="000000" w:themeColor="text1"/>
+        </w:rPr>
+        <w:t xml:space="preserve"> </w:t>
+      </w:r>
+      <w:proofErr w:type="spellStart"/>
+      <w:r>
+        <w:rPr>
+          <w:rStyle w:val="a9"/>
+          <w:color w:val="000000" w:themeColor="text1"/>
+        </w:rPr>
+        <w:t>fahrenheit</w:t>
+      </w:r>
+      <w:proofErr w:type="spellEnd"/>
+      <w:r>
+        <w:rPr>
+          <w:rStyle w:val="a9"/>
+          <w:color w:val="000000" w:themeColor="text1"/>
+        </w:rPr>
+        <w:t>;</w:t>
       </w:r>
     </w:p>
     <w:p>
@@ -1697,12 +2318,85 @@
           <w:color w:val="000000" w:themeColor="text1"/>
         </w:rPr>
       </w:pPr>
-      <w:r>
-        <w:rPr>
-          <w:rStyle w:val="a9"/>
-          <w:color w:val="000000" w:themeColor="text1"/>
-        </w:rPr>
-        <w:t>Temperature calculateAverageTemperature(const double temps[12]) {</w:t>
+      <w:proofErr w:type="spellStart"/>
+      <w:r>
+        <w:rPr>
+          <w:rStyle w:val="a9"/>
+          <w:color w:val="000000" w:themeColor="text1"/>
+        </w:rPr>
+        <w:t>Temperature</w:t>
+      </w:r>
+      <w:proofErr w:type="spellEnd"/>
+      <w:r>
+        <w:rPr>
+          <w:rStyle w:val="a9"/>
+          <w:color w:val="000000" w:themeColor="text1"/>
+        </w:rPr>
+        <w:t xml:space="preserve"> </w:t>
+      </w:r>
+      <w:proofErr w:type="spellStart"/>
+      <w:r>
+        <w:rPr>
+          <w:rStyle w:val="a9"/>
+          <w:color w:val="000000" w:themeColor="text1"/>
+        </w:rPr>
+        <w:t>calculateAverageTemperature</w:t>
+      </w:r>
+      <w:proofErr w:type="spellEnd"/>
+      <w:r>
+        <w:rPr>
+          <w:rStyle w:val="a9"/>
+          <w:color w:val="000000" w:themeColor="text1"/>
+        </w:rPr>
+        <w:t>(</w:t>
+      </w:r>
+      <w:proofErr w:type="spellStart"/>
+      <w:r>
+        <w:rPr>
+          <w:rStyle w:val="a9"/>
+          <w:color w:val="000000" w:themeColor="text1"/>
+        </w:rPr>
+        <w:t>const</w:t>
+      </w:r>
+      <w:proofErr w:type="spellEnd"/>
+      <w:r>
+        <w:rPr>
+          <w:rStyle w:val="a9"/>
+          <w:color w:val="000000" w:themeColor="text1"/>
+        </w:rPr>
+        <w:t xml:space="preserve"> </w:t>
+      </w:r>
+      <w:proofErr w:type="spellStart"/>
+      <w:r>
+        <w:rPr>
+          <w:rStyle w:val="a9"/>
+          <w:color w:val="000000" w:themeColor="text1"/>
+        </w:rPr>
+        <w:t>double</w:t>
+      </w:r>
+      <w:proofErr w:type="spellEnd"/>
+      <w:r>
+        <w:rPr>
+          <w:rStyle w:val="a9"/>
+          <w:color w:val="000000" w:themeColor="text1"/>
+        </w:rPr>
+        <w:t xml:space="preserve"> </w:t>
+      </w:r>
+      <w:proofErr w:type="spellStart"/>
+      <w:r>
+        <w:rPr>
+          <w:rStyle w:val="a9"/>
+          <w:color w:val="000000" w:themeColor="text1"/>
+        </w:rPr>
+        <w:t>temps</w:t>
+      </w:r>
+      <w:proofErr w:type="spellEnd"/>
+      <w:r>
+        <w:rPr>
+          <w:rStyle w:val="a9"/>
+          <w:color w:val="000000" w:themeColor="text1"/>
+        </w:rPr>
+        <w:t>[12]) {</w:t>
       </w:r>
     </w:p>
     <w:p>
@@ -1719,7 +2413,39 @@
           <w:rStyle w:val="a9"/>
           <w:color w:val="000000" w:themeColor="text1"/>
         </w:rPr>
-        <w:t xml:space="preserve">    double sum = 0.0;</w:t>
+        <w:t xml:space="preserve">    </w:t>
+      </w:r>
+      <w:proofErr w:type="spellStart"/>
+      <w:r>
+        <w:rPr>
+          <w:rStyle w:val="a9"/>
+          <w:color w:val="000000" w:themeColor="text1"/>
+        </w:rPr>
+        <w:t>double</w:t>
+      </w:r>
+      <w:proofErr w:type="spellEnd"/>
+      <w:r>
+        <w:rPr>
+          <w:rStyle w:val="a9"/>
+          <w:color w:val="000000" w:themeColor="text1"/>
+        </w:rPr>
+        <w:t xml:space="preserve"> </w:t>
+      </w:r>
+      <w:proofErr w:type="spellStart"/>
+      <w:r>
+        <w:rPr>
+          <w:rStyle w:val="a9"/>
+          <w:color w:val="000000" w:themeColor="text1"/>
+        </w:rPr>
+        <w:t>sum</w:t>
+      </w:r>
+      <w:proofErr w:type="spellEnd"/>
+      <w:r>
+        <w:rPr>
+          <w:rStyle w:val="a9"/>
+          <w:color w:val="000000" w:themeColor="text1"/>
+        </w:rPr>
+        <w:t xml:space="preserve"> = 0.0;</w:t>
       </w:r>
     </w:p>
     <w:p>
@@ -1736,7 +2462,39 @@
           <w:rStyle w:val="a9"/>
           <w:color w:val="000000" w:themeColor="text1"/>
         </w:rPr>
-        <w:t xml:space="preserve">    for (int i = 0; i &lt; 12; i++) {</w:t>
+        <w:t xml:space="preserve">    </w:t>
+      </w:r>
+      <w:proofErr w:type="spellStart"/>
+      <w:r>
+        <w:rPr>
+          <w:rStyle w:val="a9"/>
+          <w:color w:val="000000" w:themeColor="text1"/>
+        </w:rPr>
+        <w:t>for</w:t>
+      </w:r>
+      <w:proofErr w:type="spellEnd"/>
+      <w:r>
+        <w:rPr>
+          <w:rStyle w:val="a9"/>
+          <w:color w:val="000000" w:themeColor="text1"/>
+        </w:rPr>
+        <w:t xml:space="preserve"> (</w:t>
+      </w:r>
+      <w:proofErr w:type="spellStart"/>
+      <w:r>
+        <w:rPr>
+          <w:rStyle w:val="a9"/>
+          <w:color w:val="000000" w:themeColor="text1"/>
+        </w:rPr>
+        <w:t>int</w:t>
+      </w:r>
+      <w:proofErr w:type="spellEnd"/>
+      <w:r>
+        <w:rPr>
+          <w:rStyle w:val="a9"/>
+          <w:color w:val="000000" w:themeColor="text1"/>
+        </w:rPr>
+        <w:t xml:space="preserve"> i = 0; i &lt; 12; i++) {</w:t>
       </w:r>
     </w:p>
     <w:p>
@@ -1753,7 +2511,39 @@
           <w:rStyle w:val="a9"/>
           <w:color w:val="000000" w:themeColor="text1"/>
         </w:rPr>
-        <w:t xml:space="preserve">        sum += temps[i];</w:t>
+        <w:t xml:space="preserve">        </w:t>
+      </w:r>
+      <w:proofErr w:type="spellStart"/>
+      <w:r>
+        <w:rPr>
+          <w:rStyle w:val="a9"/>
+          <w:color w:val="000000" w:themeColor="text1"/>
+        </w:rPr>
+        <w:t>sum</w:t>
+      </w:r>
+      <w:proofErr w:type="spellEnd"/>
+      <w:r>
+        <w:rPr>
+          <w:rStyle w:val="a9"/>
+          <w:color w:val="000000" w:themeColor="text1"/>
+        </w:rPr>
+        <w:t xml:space="preserve"> += </w:t>
+      </w:r>
+      <w:proofErr w:type="spellStart"/>
+      <w:r>
+        <w:rPr>
+          <w:rStyle w:val="a9"/>
+          <w:color w:val="000000" w:themeColor="text1"/>
+        </w:rPr>
+        <w:t>temps</w:t>
+      </w:r>
+      <w:proofErr w:type="spellEnd"/>
+      <w:r>
+        <w:rPr>
+          <w:rStyle w:val="a9"/>
+          <w:color w:val="000000" w:themeColor="text1"/>
+        </w:rPr>
+        <w:t>[i];</w:t>
       </w:r>
     </w:p>
     <w:p>
@@ -1787,7 +2577,55 @@
           <w:rStyle w:val="a9"/>
           <w:color w:val="000000" w:themeColor="text1"/>
         </w:rPr>
-        <w:t xml:space="preserve">    double avgC = sum / 12.0;</w:t>
+        <w:t xml:space="preserve">    </w:t>
+      </w:r>
+      <w:proofErr w:type="spellStart"/>
+      <w:r>
+        <w:rPr>
+          <w:rStyle w:val="a9"/>
+          <w:color w:val="000000" w:themeColor="text1"/>
+        </w:rPr>
+        <w:t>double</w:t>
+      </w:r>
+      <w:proofErr w:type="spellEnd"/>
+      <w:r>
+        <w:rPr>
+          <w:rStyle w:val="a9"/>
+          <w:color w:val="000000" w:themeColor="text1"/>
+        </w:rPr>
+        <w:t xml:space="preserve"> </w:t>
+      </w:r>
+      <w:proofErr w:type="spellStart"/>
+      <w:r>
+        <w:rPr>
+          <w:rStyle w:val="a9"/>
+          <w:color w:val="000000" w:themeColor="text1"/>
+        </w:rPr>
+        <w:t>avgC</w:t>
+      </w:r>
+      <w:proofErr w:type="spellEnd"/>
+      <w:r>
+        <w:rPr>
+          <w:rStyle w:val="a9"/>
+          <w:color w:val="000000" w:themeColor="text1"/>
+        </w:rPr>
+        <w:t xml:space="preserve"> = </w:t>
+      </w:r>
+      <w:proofErr w:type="spellStart"/>
+      <w:r>
+        <w:rPr>
+          <w:rStyle w:val="a9"/>
+          <w:color w:val="000000" w:themeColor="text1"/>
+        </w:rPr>
+        <w:t>sum</w:t>
+      </w:r>
+      <w:proofErr w:type="spellEnd"/>
+      <w:r>
+        <w:rPr>
+          <w:rStyle w:val="a9"/>
+          <w:color w:val="000000" w:themeColor="text1"/>
+        </w:rPr>
+        <w:t xml:space="preserve"> / 12.0;</w:t>
       </w:r>
     </w:p>
     <w:p>
@@ -1804,7 +2642,39 @@
           <w:rStyle w:val="a9"/>
           <w:color w:val="000000" w:themeColor="text1"/>
         </w:rPr>
-        <w:t xml:space="preserve">    Temperature result;</w:t>
+        <w:t xml:space="preserve">    </w:t>
+      </w:r>
+      <w:proofErr w:type="spellStart"/>
+      <w:r>
+        <w:rPr>
+          <w:rStyle w:val="a9"/>
+          <w:color w:val="000000" w:themeColor="text1"/>
+        </w:rPr>
+        <w:t>Temperature</w:t>
+      </w:r>
+      <w:proofErr w:type="spellEnd"/>
+      <w:r>
+        <w:rPr>
+          <w:rStyle w:val="a9"/>
+          <w:color w:val="000000" w:themeColor="text1"/>
+        </w:rPr>
+        <w:t xml:space="preserve"> </w:t>
+      </w:r>
+      <w:proofErr w:type="spellStart"/>
+      <w:r>
+        <w:rPr>
+          <w:rStyle w:val="a9"/>
+          <w:color w:val="000000" w:themeColor="text1"/>
+        </w:rPr>
+        <w:t>result</w:t>
+      </w:r>
+      <w:proofErr w:type="spellEnd"/>
+      <w:r>
+        <w:rPr>
+          <w:rStyle w:val="a9"/>
+          <w:color w:val="000000" w:themeColor="text1"/>
+        </w:rPr>
+        <w:t>;</w:t>
       </w:r>
     </w:p>
     <w:p>
@@ -1821,7 +2691,39 @@
           <w:rStyle w:val="a9"/>
           <w:color w:val="000000" w:themeColor="text1"/>
         </w:rPr>
-        <w:t xml:space="preserve">    result.celsius = avgC;</w:t>
+        <w:t xml:space="preserve">    </w:t>
+      </w:r>
+      <w:proofErr w:type="spellStart"/>
+      <w:r>
+        <w:rPr>
+          <w:rStyle w:val="a9"/>
+          <w:color w:val="000000" w:themeColor="text1"/>
+        </w:rPr>
+        <w:t>result.celsius</w:t>
+      </w:r>
+      <w:proofErr w:type="spellEnd"/>
+      <w:r>
+        <w:rPr>
+          <w:rStyle w:val="a9"/>
+          <w:color w:val="000000" w:themeColor="text1"/>
+        </w:rPr>
+        <w:t xml:space="preserve"> = </w:t>
+      </w:r>
+      <w:proofErr w:type="spellStart"/>
+      <w:r>
+        <w:rPr>
+          <w:rStyle w:val="a9"/>
+          <w:color w:val="000000" w:themeColor="text1"/>
+        </w:rPr>
+        <w:t>avgC</w:t>
+      </w:r>
+      <w:proofErr w:type="spellEnd"/>
+      <w:r>
+        <w:rPr>
+          <w:rStyle w:val="a9"/>
+          <w:color w:val="000000" w:themeColor="text1"/>
+        </w:rPr>
+        <w:t>;</w:t>
       </w:r>
     </w:p>
     <w:p>
@@ -1838,7 +2740,39 @@
           <w:rStyle w:val="a9"/>
           <w:color w:val="000000" w:themeColor="text1"/>
         </w:rPr>
-        <w:t xml:space="preserve">    result.fahrenheit = 32 + (9.0 / 5.0) * avgC;</w:t>
+        <w:t xml:space="preserve">    </w:t>
+      </w:r>
+      <w:proofErr w:type="spellStart"/>
+      <w:r>
+        <w:rPr>
+          <w:rStyle w:val="a9"/>
+          <w:color w:val="000000" w:themeColor="text1"/>
+        </w:rPr>
+        <w:t>result.fahrenheit</w:t>
+      </w:r>
+      <w:proofErr w:type="spellEnd"/>
+      <w:r>
+        <w:rPr>
+          <w:rStyle w:val="a9"/>
+          <w:color w:val="000000" w:themeColor="text1"/>
+        </w:rPr>
+        <w:t xml:space="preserve"> = 32 + (9.0 / 5.0) * </w:t>
+      </w:r>
+      <w:proofErr w:type="spellStart"/>
+      <w:r>
+        <w:rPr>
+          <w:rStyle w:val="a9"/>
+          <w:color w:val="000000" w:themeColor="text1"/>
+        </w:rPr>
+        <w:t>avgC</w:t>
+      </w:r>
+      <w:proofErr w:type="spellEnd"/>
+      <w:r>
+        <w:rPr>
+          <w:rStyle w:val="a9"/>
+          <w:color w:val="000000" w:themeColor="text1"/>
+        </w:rPr>
+        <w:t>;</w:t>
       </w:r>
     </w:p>
     <w:p>
@@ -1855,7 +2789,39 @@
           <w:rStyle w:val="a9"/>
           <w:color w:val="000000" w:themeColor="text1"/>
         </w:rPr>
-        <w:t xml:space="preserve">    return result;</w:t>
+        <w:t xml:space="preserve">    </w:t>
+      </w:r>
+      <w:proofErr w:type="spellStart"/>
+      <w:r>
+        <w:rPr>
+          <w:rStyle w:val="a9"/>
+          <w:color w:val="000000" w:themeColor="text1"/>
+        </w:rPr>
+        <w:t>return</w:t>
+      </w:r>
+      <w:proofErr w:type="spellEnd"/>
+      <w:r>
+        <w:rPr>
+          <w:rStyle w:val="a9"/>
+          <w:color w:val="000000" w:themeColor="text1"/>
+        </w:rPr>
+        <w:t xml:space="preserve"> </w:t>
+      </w:r>
+      <w:proofErr w:type="spellStart"/>
+      <w:r>
+        <w:rPr>
+          <w:rStyle w:val="a9"/>
+          <w:color w:val="000000" w:themeColor="text1"/>
+        </w:rPr>
+        <w:t>result</w:t>
+      </w:r>
+      <w:proofErr w:type="spellEnd"/>
+      <w:r>
+        <w:rPr>
+          <w:rStyle w:val="a9"/>
+          <w:color w:val="000000" w:themeColor="text1"/>
+        </w:rPr>
+        <w:t>;</w:t>
       </w:r>
     </w:p>
     <w:p>
@@ -2107,7 +3073,25 @@
           <w:sz w:val="28"/>
           <w:szCs w:val="28"/>
         </w:rPr>
-        <w:t>Для підрахунку нулів або одиниць використовуйте цикл та тернарний оператор «</w:t>
+        <w:t xml:space="preserve">Для підрахунку нулів або одиниць використовуйте цикл та </w:t>
+      </w:r>
+      <w:proofErr w:type="spellStart"/>
+      <w:r>
+        <w:rPr>
+          <w:color w:val="000000" w:themeColor="text1"/>
+          <w:sz w:val="28"/>
+          <w:szCs w:val="28"/>
+        </w:rPr>
+        <w:t>тернарний</w:t>
+      </w:r>
+      <w:proofErr w:type="spellEnd"/>
+      <w:r>
+        <w:rPr>
+          <w:color w:val="000000" w:themeColor="text1"/>
+          <w:sz w:val="28"/>
+          <w:szCs w:val="28"/>
+        </w:rPr>
+        <w:t xml:space="preserve"> оператор «</w:t>
       </w:r>
       <w:r>
         <w:rPr>
@@ -2159,14 +3143,25 @@
           <w:szCs w:val="28"/>
         </w:rPr>
       </w:pPr>
-      <w:r>
-        <w:rPr>
-          <w:color w:val="000000" w:themeColor="text1"/>
-          <w:sz w:val="28"/>
-          <w:szCs w:val="28"/>
-          <w:lang w:val="ru-RU"/>
-        </w:rPr>
-        <w:t xml:space="preserve">Якщо </w:t>
+      <w:proofErr w:type="spellStart"/>
+      <w:r>
+        <w:rPr>
+          <w:color w:val="000000" w:themeColor="text1"/>
+          <w:sz w:val="28"/>
+          <w:szCs w:val="28"/>
+          <w:lang w:val="ru-RU"/>
+        </w:rPr>
+        <w:t>Якщо</w:t>
+      </w:r>
+      <w:proofErr w:type="spellEnd"/>
+      <w:r>
+        <w:rPr>
+          <w:color w:val="000000" w:themeColor="text1"/>
+          <w:sz w:val="28"/>
+          <w:szCs w:val="28"/>
+          <w:lang w:val="ru-RU"/>
+        </w:rPr>
+        <w:t xml:space="preserve"> </w:t>
       </w:r>
       <w:r>
         <w:rPr>
@@ -2224,12 +3219,53 @@
           <w:color w:val="000000" w:themeColor="text1"/>
         </w:rPr>
       </w:pPr>
-      <w:r>
-        <w:rPr>
-          <w:rStyle w:val="a9"/>
-          <w:color w:val="000000" w:themeColor="text1"/>
-        </w:rPr>
-        <w:t>int countBits(int N) {</w:t>
+      <w:proofErr w:type="spellStart"/>
+      <w:r>
+        <w:rPr>
+          <w:rStyle w:val="a9"/>
+          <w:color w:val="000000" w:themeColor="text1"/>
+        </w:rPr>
+        <w:t>int</w:t>
+      </w:r>
+      <w:proofErr w:type="spellEnd"/>
+      <w:r>
+        <w:rPr>
+          <w:rStyle w:val="a9"/>
+          <w:color w:val="000000" w:themeColor="text1"/>
+        </w:rPr>
+        <w:t xml:space="preserve"> </w:t>
+      </w:r>
+      <w:proofErr w:type="spellStart"/>
+      <w:r>
+        <w:rPr>
+          <w:rStyle w:val="a9"/>
+          <w:color w:val="000000" w:themeColor="text1"/>
+        </w:rPr>
+        <w:t>countBits</w:t>
+      </w:r>
+      <w:proofErr w:type="spellEnd"/>
+      <w:r>
+        <w:rPr>
+          <w:rStyle w:val="a9"/>
+          <w:color w:val="000000" w:themeColor="text1"/>
+        </w:rPr>
+        <w:t>(</w:t>
+      </w:r>
+      <w:proofErr w:type="spellStart"/>
+      <w:r>
+        <w:rPr>
+          <w:rStyle w:val="a9"/>
+          <w:color w:val="000000" w:themeColor="text1"/>
+        </w:rPr>
+        <w:t>int</w:t>
+      </w:r>
+      <w:proofErr w:type="spellEnd"/>
+      <w:r>
+        <w:rPr>
+          <w:rStyle w:val="a9"/>
+          <w:color w:val="000000" w:themeColor="text1"/>
+        </w:rPr>
+        <w:t xml:space="preserve"> N) {</w:t>
       </w:r>
     </w:p>
     <w:p>
@@ -2246,7 +3282,23 @@
           <w:rStyle w:val="a9"/>
           <w:color w:val="000000" w:themeColor="text1"/>
         </w:rPr>
-        <w:t xml:space="preserve">    if (N == 0) {</w:t>
+        <w:t xml:space="preserve">    </w:t>
+      </w:r>
+      <w:proofErr w:type="spellStart"/>
+      <w:r>
+        <w:rPr>
+          <w:rStyle w:val="a9"/>
+          <w:color w:val="000000" w:themeColor="text1"/>
+        </w:rPr>
+        <w:t>if</w:t>
+      </w:r>
+      <w:proofErr w:type="spellEnd"/>
+      <w:r>
+        <w:rPr>
+          <w:rStyle w:val="a9"/>
+          <w:color w:val="000000" w:themeColor="text1"/>
+        </w:rPr>
+        <w:t xml:space="preserve"> (N == 0) {</w:t>
       </w:r>
     </w:p>
     <w:p>
@@ -2264,7 +3316,23 @@
           <w:color w:val="000000" w:themeColor="text1"/>
         </w:rPr>
         <w:lastRenderedPageBreak/>
-        <w:t xml:space="preserve">        return 1;</w:t>
+        <w:t xml:space="preserve">        </w:t>
+      </w:r>
+      <w:proofErr w:type="spellStart"/>
+      <w:r>
+        <w:rPr>
+          <w:rStyle w:val="a9"/>
+          <w:color w:val="000000" w:themeColor="text1"/>
+        </w:rPr>
+        <w:t>return</w:t>
+      </w:r>
+      <w:proofErr w:type="spellEnd"/>
+      <w:r>
+        <w:rPr>
+          <w:rStyle w:val="a9"/>
+          <w:color w:val="000000" w:themeColor="text1"/>
+        </w:rPr>
+        <w:t xml:space="preserve"> 1;</w:t>
       </w:r>
     </w:p>
     <w:p>
@@ -2298,7 +3366,23 @@
           <w:rStyle w:val="a9"/>
           <w:color w:val="000000" w:themeColor="text1"/>
         </w:rPr>
-        <w:t xml:space="preserve">    bool bit10 = (N &amp; (1 &lt;&lt; 10)) != 0;</w:t>
+        <w:t xml:space="preserve">    </w:t>
+      </w:r>
+      <w:proofErr w:type="spellStart"/>
+      <w:r>
+        <w:rPr>
+          <w:rStyle w:val="a9"/>
+          <w:color w:val="000000" w:themeColor="text1"/>
+        </w:rPr>
+        <w:t>bool</w:t>
+      </w:r>
+      <w:proofErr w:type="spellEnd"/>
+      <w:r>
+        <w:rPr>
+          <w:rStyle w:val="a9"/>
+          <w:color w:val="000000" w:themeColor="text1"/>
+        </w:rPr>
+        <w:t xml:space="preserve"> bit10 = (N &amp; (1 &lt;&lt; 10)) != 0;</w:t>
       </w:r>
     </w:p>
     <w:p>
@@ -2315,7 +3399,39 @@
           <w:rStyle w:val="a9"/>
           <w:color w:val="000000" w:themeColor="text1"/>
         </w:rPr>
-        <w:t xml:space="preserve">    int count = 0;</w:t>
+        <w:t xml:space="preserve">    </w:t>
+      </w:r>
+      <w:proofErr w:type="spellStart"/>
+      <w:r>
+        <w:rPr>
+          <w:rStyle w:val="a9"/>
+          <w:color w:val="000000" w:themeColor="text1"/>
+        </w:rPr>
+        <w:t>int</w:t>
+      </w:r>
+      <w:proofErr w:type="spellEnd"/>
+      <w:r>
+        <w:rPr>
+          <w:rStyle w:val="a9"/>
+          <w:color w:val="000000" w:themeColor="text1"/>
+        </w:rPr>
+        <w:t xml:space="preserve"> </w:t>
+      </w:r>
+      <w:proofErr w:type="spellStart"/>
+      <w:r>
+        <w:rPr>
+          <w:rStyle w:val="a9"/>
+          <w:color w:val="000000" w:themeColor="text1"/>
+        </w:rPr>
+        <w:t>count</w:t>
+      </w:r>
+      <w:proofErr w:type="spellEnd"/>
+      <w:r>
+        <w:rPr>
+          <w:rStyle w:val="a9"/>
+          <w:color w:val="000000" w:themeColor="text1"/>
+        </w:rPr>
+        <w:t xml:space="preserve"> = 0;</w:t>
       </w:r>
     </w:p>
     <w:p>
@@ -2332,7 +3448,23 @@
           <w:rStyle w:val="a9"/>
           <w:color w:val="000000" w:themeColor="text1"/>
         </w:rPr>
-        <w:t xml:space="preserve">    while (N &gt; 0) {</w:t>
+        <w:t xml:space="preserve">    </w:t>
+      </w:r>
+      <w:proofErr w:type="spellStart"/>
+      <w:r>
+        <w:rPr>
+          <w:rStyle w:val="a9"/>
+          <w:color w:val="000000" w:themeColor="text1"/>
+        </w:rPr>
+        <w:t>while</w:t>
+      </w:r>
+      <w:proofErr w:type="spellEnd"/>
+      <w:r>
+        <w:rPr>
+          <w:rStyle w:val="a9"/>
+          <w:color w:val="000000" w:themeColor="text1"/>
+        </w:rPr>
+        <w:t xml:space="preserve"> (N &gt; 0) {</w:t>
       </w:r>
     </w:p>
     <w:p>
@@ -2349,7 +3481,39 @@
           <w:rStyle w:val="a9"/>
           <w:color w:val="000000" w:themeColor="text1"/>
         </w:rPr>
-        <w:t xml:space="preserve">        int bit = N &amp; 1;</w:t>
+        <w:t xml:space="preserve">        </w:t>
+      </w:r>
+      <w:proofErr w:type="spellStart"/>
+      <w:r>
+        <w:rPr>
+          <w:rStyle w:val="a9"/>
+          <w:color w:val="000000" w:themeColor="text1"/>
+        </w:rPr>
+        <w:t>int</w:t>
+      </w:r>
+      <w:proofErr w:type="spellEnd"/>
+      <w:r>
+        <w:rPr>
+          <w:rStyle w:val="a9"/>
+          <w:color w:val="000000" w:themeColor="text1"/>
+        </w:rPr>
+        <w:t xml:space="preserve"> </w:t>
+      </w:r>
+      <w:proofErr w:type="spellStart"/>
+      <w:r>
+        <w:rPr>
+          <w:rStyle w:val="a9"/>
+          <w:color w:val="000000" w:themeColor="text1"/>
+        </w:rPr>
+        <w:t>bit</w:t>
+      </w:r>
+      <w:proofErr w:type="spellEnd"/>
+      <w:r>
+        <w:rPr>
+          <w:rStyle w:val="a9"/>
+          <w:color w:val="000000" w:themeColor="text1"/>
+        </w:rPr>
+        <w:t xml:space="preserve"> = N &amp; 1;</w:t>
       </w:r>
     </w:p>
     <w:p>
@@ -2366,7 +3530,23 @@
           <w:rStyle w:val="a9"/>
           <w:color w:val="000000" w:themeColor="text1"/>
         </w:rPr>
-        <w:t xml:space="preserve">        // Якщо bit10 == false – підраховуємо нулі, інакше одиниці.</w:t>
+        <w:t xml:space="preserve">        // Якщо bit10 == </w:t>
+      </w:r>
+      <w:proofErr w:type="spellStart"/>
+      <w:r>
+        <w:rPr>
+          <w:rStyle w:val="a9"/>
+          <w:color w:val="000000" w:themeColor="text1"/>
+        </w:rPr>
+        <w:t>false</w:t>
+      </w:r>
+      <w:proofErr w:type="spellEnd"/>
+      <w:r>
+        <w:rPr>
+          <w:rStyle w:val="a9"/>
+          <w:color w:val="000000" w:themeColor="text1"/>
+        </w:rPr>
+        <w:t xml:space="preserve"> – підраховуємо нулі, інакше одиниці.</w:t>
       </w:r>
     </w:p>
     <w:p>
@@ -2383,7 +3563,55 @@
           <w:rStyle w:val="a9"/>
           <w:color w:val="000000" w:themeColor="text1"/>
         </w:rPr>
-        <w:t xml:space="preserve">        count += (bit10 ? (bit == 1 ? 1 : 0) : (bit == 0 ? 1 : 0));</w:t>
+        <w:t xml:space="preserve">        </w:t>
+      </w:r>
+      <w:proofErr w:type="spellStart"/>
+      <w:r>
+        <w:rPr>
+          <w:rStyle w:val="a9"/>
+          <w:color w:val="000000" w:themeColor="text1"/>
+        </w:rPr>
+        <w:t>count</w:t>
+      </w:r>
+      <w:proofErr w:type="spellEnd"/>
+      <w:r>
+        <w:rPr>
+          <w:rStyle w:val="a9"/>
+          <w:color w:val="000000" w:themeColor="text1"/>
+        </w:rPr>
+        <w:t xml:space="preserve"> += (bit10 ? (</w:t>
+      </w:r>
+      <w:proofErr w:type="spellStart"/>
+      <w:r>
+        <w:rPr>
+          <w:rStyle w:val="a9"/>
+          <w:color w:val="000000" w:themeColor="text1"/>
+        </w:rPr>
+        <w:t>bit</w:t>
+      </w:r>
+      <w:proofErr w:type="spellEnd"/>
+      <w:r>
+        <w:rPr>
+          <w:rStyle w:val="a9"/>
+          <w:color w:val="000000" w:themeColor="text1"/>
+        </w:rPr>
+        <w:t xml:space="preserve"> == 1 ? 1 : 0) : (</w:t>
+      </w:r>
+      <w:proofErr w:type="spellStart"/>
+      <w:r>
+        <w:rPr>
+          <w:rStyle w:val="a9"/>
+          <w:color w:val="000000" w:themeColor="text1"/>
+        </w:rPr>
+        <w:t>bit</w:t>
+      </w:r>
+      <w:proofErr w:type="spellEnd"/>
+      <w:r>
+        <w:rPr>
+          <w:rStyle w:val="a9"/>
+          <w:color w:val="000000" w:themeColor="text1"/>
+        </w:rPr>
+        <w:t xml:space="preserve"> == 0 ? 1 : 0));</w:t>
       </w:r>
     </w:p>
     <w:p>
@@ -2434,7 +3662,39 @@
           <w:rStyle w:val="a9"/>
           <w:color w:val="000000" w:themeColor="text1"/>
         </w:rPr>
-        <w:t xml:space="preserve">    return count;</w:t>
+        <w:t xml:space="preserve">    </w:t>
+      </w:r>
+      <w:proofErr w:type="spellStart"/>
+      <w:r>
+        <w:rPr>
+          <w:rStyle w:val="a9"/>
+          <w:color w:val="000000" w:themeColor="text1"/>
+        </w:rPr>
+        <w:t>return</w:t>
+      </w:r>
+      <w:proofErr w:type="spellEnd"/>
+      <w:r>
+        <w:rPr>
+          <w:rStyle w:val="a9"/>
+          <w:color w:val="000000" w:themeColor="text1"/>
+        </w:rPr>
+        <w:t xml:space="preserve"> </w:t>
+      </w:r>
+      <w:proofErr w:type="spellStart"/>
+      <w:r>
+        <w:rPr>
+          <w:rStyle w:val="a9"/>
+          <w:color w:val="000000" w:themeColor="text1"/>
+        </w:rPr>
+        <w:t>count</w:t>
+      </w:r>
+      <w:proofErr w:type="spellEnd"/>
+      <w:r>
+        <w:rPr>
+          <w:rStyle w:val="a9"/>
+          <w:color w:val="000000" w:themeColor="text1"/>
+        </w:rPr>
+        <w:t>;</w:t>
       </w:r>
     </w:p>
     <w:p>
@@ -2634,7 +3894,16 @@
           <w:sz w:val="28"/>
           <w:szCs w:val="28"/>
         </w:rPr>
-        <w:t xml:space="preserve"> 100 кВт</w:t>
+        <w:t xml:space="preserve"> 100 </w:t>
+      </w:r>
+      <w:proofErr w:type="spellStart"/>
+      <w:r>
+        <w:rPr>
+          <w:color w:val="000000" w:themeColor="text1"/>
+          <w:sz w:val="28"/>
+          <w:szCs w:val="28"/>
+        </w:rPr>
+        <w:t>кВт</w:t>
       </w:r>
       <w:r>
         <w:rPr>
@@ -2653,6 +3922,7 @@
         </w:rPr>
         <w:t>год</w:t>
       </w:r>
+      <w:proofErr w:type="spellEnd"/>
     </w:p>
     <w:p>
       <w:pPr>
@@ -2696,7 +3966,16 @@
           <w:sz w:val="28"/>
           <w:szCs w:val="28"/>
         </w:rPr>
-        <w:t>Тариф для ≤150 кВт</w:t>
+        <w:t xml:space="preserve">Тариф для ≤150 </w:t>
+      </w:r>
+      <w:proofErr w:type="spellStart"/>
+      <w:r>
+        <w:rPr>
+          <w:color w:val="000000" w:themeColor="text1"/>
+          <w:sz w:val="28"/>
+          <w:szCs w:val="28"/>
+        </w:rPr>
+        <w:t>кВт</w:t>
       </w:r>
       <w:r>
         <w:rPr>
@@ -2716,7 +3995,31 @@
           <w:sz w:val="28"/>
           <w:szCs w:val="28"/>
         </w:rPr>
-        <w:t>год: 130,843 коп./кВт</w:t>
+        <w:t>год</w:t>
+      </w:r>
+      <w:proofErr w:type="spellEnd"/>
+      <w:r>
+        <w:rPr>
+          <w:rStyle w:val="ac"/>
+          <w:i w:val="0"/>
+          <w:iCs w:val="0"/>
+          <w:color w:val="000000" w:themeColor="text1"/>
+          <w:sz w:val="28"/>
+          <w:szCs w:val="28"/>
+        </w:rPr>
+        <w:t>: 130,843 коп./</w:t>
+      </w:r>
+      <w:proofErr w:type="spellStart"/>
+      <w:r>
+        <w:rPr>
+          <w:rStyle w:val="ac"/>
+          <w:i w:val="0"/>
+          <w:iCs w:val="0"/>
+          <w:color w:val="000000" w:themeColor="text1"/>
+          <w:sz w:val="28"/>
+          <w:szCs w:val="28"/>
+        </w:rPr>
+        <w:t>кВт</w:t>
       </w:r>
       <w:r>
         <w:rPr>
@@ -2735,6 +4038,7 @@
         </w:rPr>
         <w:t>год</w:t>
       </w:r>
+      <w:proofErr w:type="spellEnd"/>
     </w:p>
     <w:p>
       <w:pPr>
@@ -2852,11 +4156,33 @@
           <w:rStyle w:val="a9"/>
         </w:rPr>
       </w:pPr>
-      <w:r>
-        <w:rPr>
-          <w:rStyle w:val="a9"/>
-        </w:rPr>
-        <w:t>double temps[12] = {0.0, 1.0, 2.0, 3.0, 4.0, 5.0, 6.0, 7.0, 8.0, 9.0, 10.0, 11.0};</w:t>
+      <w:proofErr w:type="spellStart"/>
+      <w:r>
+        <w:rPr>
+          <w:rStyle w:val="a9"/>
+        </w:rPr>
+        <w:t>double</w:t>
+      </w:r>
+      <w:proofErr w:type="spellEnd"/>
+      <w:r>
+        <w:rPr>
+          <w:rStyle w:val="a9"/>
+        </w:rPr>
+        <w:t xml:space="preserve"> </w:t>
+      </w:r>
+      <w:proofErr w:type="spellStart"/>
+      <w:r>
+        <w:rPr>
+          <w:rStyle w:val="a9"/>
+        </w:rPr>
+        <w:t>temps</w:t>
+      </w:r>
+      <w:proofErr w:type="spellEnd"/>
+      <w:r>
+        <w:rPr>
+          <w:rStyle w:val="a9"/>
+        </w:rPr>
+        <w:t>[12] = {0.0, 1.0, 2.0, 3.0, 4.0, 5.0, 6.0, 7.0, 8.0, 9.0, 10.0, 11.0};</w:t>
       </w:r>
     </w:p>
     <w:p>
@@ -3189,7 +4515,43 @@
           <w:bCs/>
         </w:rPr>
         <w:lastRenderedPageBreak/>
-        <w:t>Набір 2: Граничні значення (Boundary Cases)</w:t>
+        <w:t>Набір 2: Граничні значення (</w:t>
+      </w:r>
+      <w:proofErr w:type="spellStart"/>
+      <w:r>
+        <w:rPr>
+          <w:rStyle w:val="a8"/>
+          <w:b/>
+          <w:bCs/>
+        </w:rPr>
+        <w:t>Boundary</w:t>
+      </w:r>
+      <w:proofErr w:type="spellEnd"/>
+      <w:r>
+        <w:rPr>
+          <w:rStyle w:val="a8"/>
+          <w:b/>
+          <w:bCs/>
+        </w:rPr>
+        <w:t xml:space="preserve"> </w:t>
+      </w:r>
+      <w:proofErr w:type="spellStart"/>
+      <w:r>
+        <w:rPr>
+          <w:rStyle w:val="a8"/>
+          <w:b/>
+          <w:bCs/>
+        </w:rPr>
+        <w:t>Cases</w:t>
+      </w:r>
+      <w:proofErr w:type="spellEnd"/>
+      <w:r>
+        <w:rPr>
+          <w:rStyle w:val="a8"/>
+          <w:b/>
+          <w:bCs/>
+        </w:rPr>
+        <w:t>)</w:t>
       </w:r>
     </w:p>
     <w:p>
@@ -3239,7 +4601,16 @@
           <w:sz w:val="28"/>
           <w:szCs w:val="28"/>
         </w:rPr>
-        <w:t xml:space="preserve"> 150 кВт</w:t>
+        <w:t xml:space="preserve"> 150 </w:t>
+      </w:r>
+      <w:proofErr w:type="spellStart"/>
+      <w:r>
+        <w:rPr>
+          <w:color w:val="000000" w:themeColor="text1"/>
+          <w:sz w:val="28"/>
+          <w:szCs w:val="28"/>
+        </w:rPr>
+        <w:t>кВт</w:t>
       </w:r>
       <w:r>
         <w:rPr>
@@ -3258,6 +4629,7 @@
         </w:rPr>
         <w:t>год</w:t>
       </w:r>
+      <w:proofErr w:type="spellEnd"/>
     </w:p>
     <w:p>
       <w:pPr>
@@ -3299,7 +4671,16 @@
           <w:sz w:val="28"/>
           <w:szCs w:val="28"/>
         </w:rPr>
-        <w:t>150 кВт</w:t>
+        <w:t xml:space="preserve">150 </w:t>
+      </w:r>
+      <w:proofErr w:type="spellStart"/>
+      <w:r>
+        <w:rPr>
+          <w:color w:val="000000" w:themeColor="text1"/>
+          <w:sz w:val="28"/>
+          <w:szCs w:val="28"/>
+        </w:rPr>
+        <w:t>кВт</w:t>
       </w:r>
       <w:r>
         <w:rPr>
@@ -3316,7 +4697,16 @@
           <w:sz w:val="28"/>
           <w:szCs w:val="28"/>
         </w:rPr>
-        <w:t>год потрапляє до першої категорії (до 150 включно)</w:t>
+        <w:t>год</w:t>
+      </w:r>
+      <w:proofErr w:type="spellEnd"/>
+      <w:r>
+        <w:rPr>
+          <w:color w:val="000000" w:themeColor="text1"/>
+          <w:sz w:val="28"/>
+          <w:szCs w:val="28"/>
+        </w:rPr>
+        <w:t xml:space="preserve"> потрапляє до першої категорії (до 150 включно)</w:t>
       </w:r>
     </w:p>
     <w:p>
@@ -3427,11 +4817,33 @@
           <w:rStyle w:val="a9"/>
         </w:rPr>
       </w:pPr>
-      <w:r>
-        <w:rPr>
-          <w:rStyle w:val="a9"/>
-        </w:rPr>
-        <w:t>double temps[12] = {-5.0, -3.0, 0.0, 5.0, 10.0, 15.0, 20.0, 18.0, 12.0, 7.0, 0.0, -2.0};</w:t>
+      <w:proofErr w:type="spellStart"/>
+      <w:r>
+        <w:rPr>
+          <w:rStyle w:val="a9"/>
+        </w:rPr>
+        <w:t>double</w:t>
+      </w:r>
+      <w:proofErr w:type="spellEnd"/>
+      <w:r>
+        <w:rPr>
+          <w:rStyle w:val="a9"/>
+        </w:rPr>
+        <w:t xml:space="preserve"> </w:t>
+      </w:r>
+      <w:proofErr w:type="spellStart"/>
+      <w:r>
+        <w:rPr>
+          <w:rStyle w:val="a9"/>
+        </w:rPr>
+        <w:t>temps</w:t>
+      </w:r>
+      <w:proofErr w:type="spellEnd"/>
+      <w:r>
+        <w:rPr>
+          <w:rStyle w:val="a9"/>
+        </w:rPr>
+        <w:t>[12] = {-5.0, -3.0, 0.0, 5.0, 10.0, 15.0, 20.0, 18.0, 12.0, 7.0, 0.0, -2.0};</w:t>
       </w:r>
     </w:p>
     <w:p>
@@ -3499,6 +4911,7 @@
         </w:rPr>
         <w:t>П</w:t>
       </w:r>
+      <w:proofErr w:type="spellStart"/>
       <w:r>
         <w:rPr>
           <w:color w:val="000000" w:themeColor="text1"/>
@@ -3507,6 +4920,7 @@
         </w:rPr>
         <w:t>еретворення</w:t>
       </w:r>
+      <w:proofErr w:type="spellEnd"/>
       <w:r>
         <w:rPr>
           <w:color w:val="000000" w:themeColor="text1"/>
@@ -3763,7 +5177,43 @@
           <w:b/>
           <w:bCs/>
         </w:rPr>
-        <w:t>Набір 3: Крайові/Екстремальні значення (Edge Cases)</w:t>
+        <w:t>Набір 3: Крайові/Екстремальні значення (</w:t>
+      </w:r>
+      <w:proofErr w:type="spellStart"/>
+      <w:r>
+        <w:rPr>
+          <w:rStyle w:val="a8"/>
+          <w:b/>
+          <w:bCs/>
+        </w:rPr>
+        <w:t>Edge</w:t>
+      </w:r>
+      <w:proofErr w:type="spellEnd"/>
+      <w:r>
+        <w:rPr>
+          <w:rStyle w:val="a8"/>
+          <w:b/>
+          <w:bCs/>
+        </w:rPr>
+        <w:t xml:space="preserve"> </w:t>
+      </w:r>
+      <w:proofErr w:type="spellStart"/>
+      <w:r>
+        <w:rPr>
+          <w:rStyle w:val="a8"/>
+          <w:b/>
+          <w:bCs/>
+        </w:rPr>
+        <w:t>Cases</w:t>
+      </w:r>
+      <w:proofErr w:type="spellEnd"/>
+      <w:r>
+        <w:rPr>
+          <w:rStyle w:val="a8"/>
+          <w:b/>
+          <w:bCs/>
+        </w:rPr>
+        <w:t>)</w:t>
       </w:r>
     </w:p>
     <w:p>
@@ -3996,11 +5446,33 @@
           <w:rStyle w:val="a9"/>
         </w:rPr>
       </w:pPr>
-      <w:r>
-        <w:rPr>
-          <w:rStyle w:val="a9"/>
-        </w:rPr>
-        <w:t>double temps[12] = {25.0, 25.0, 25.0, 25.0, 25.0, 25.0, 25.0, 25.0, 25.0, 25.0, 25.0, 25.0};</w:t>
+      <w:proofErr w:type="spellStart"/>
+      <w:r>
+        <w:rPr>
+          <w:rStyle w:val="a9"/>
+        </w:rPr>
+        <w:t>double</w:t>
+      </w:r>
+      <w:proofErr w:type="spellEnd"/>
+      <w:r>
+        <w:rPr>
+          <w:rStyle w:val="a9"/>
+        </w:rPr>
+        <w:t xml:space="preserve"> </w:t>
+      </w:r>
+      <w:proofErr w:type="spellStart"/>
+      <w:r>
+        <w:rPr>
+          <w:rStyle w:val="a9"/>
+        </w:rPr>
+        <w:t>temps</w:t>
+      </w:r>
+      <w:proofErr w:type="spellEnd"/>
+      <w:r>
+        <w:rPr>
+          <w:rStyle w:val="a9"/>
+        </w:rPr>
+        <w:t>[12] = {25.0, 25.0, 25.0, 25.0, 25.0, 25.0, 25.0, 25.0, 25.0, 25.0, 25.0, 25.0};</w:t>
       </w:r>
     </w:p>
     <w:p>
@@ -4191,8 +5663,6 @@
         </w:rPr>
         <w:t>очевидно</w:t>
       </w:r>
-      <w:bookmarkStart w:id="0" w:name="_GoBack"/>
-      <w:bookmarkEnd w:id="0"/>
       <w:r>
         <w:rPr>
           <w:color w:val="000000" w:themeColor="text1"/>
@@ -4342,15 +5812,1018 @@
     </w:p>
     <w:p>
       <w:pPr>
-        <w:spacing w:line="360" w:lineRule="auto"/>
+        <w:pStyle w:val="1"/>
         <w:rPr>
           <w:rStyle w:val="a9"/>
           <w:rFonts w:ascii="Times New Roman" w:hAnsi="Times New Roman"/>
           <w:color w:val="000000" w:themeColor="text1"/>
           <w:sz w:val="28"/>
           <w:szCs w:val="28"/>
-        </w:rPr>
-      </w:pPr>
+          <w:lang w:val="ru-RU"/>
+        </w:rPr>
+      </w:pPr>
+      <w:r>
+        <w:rPr>
+          <w:rStyle w:val="a9"/>
+          <w:rFonts w:ascii="Times New Roman" w:hAnsi="Times New Roman"/>
+          <w:color w:val="000000" w:themeColor="text1"/>
+          <w:sz w:val="28"/>
+          <w:szCs w:val="28"/>
+          <w:lang w:val="ru-RU"/>
+        </w:rPr>
+        <w:t xml:space="preserve">Результат </w:t>
+      </w:r>
+      <w:r>
+        <w:rPr>
+          <w:rStyle w:val="a9"/>
+          <w:rFonts w:ascii="Times New Roman" w:hAnsi="Times New Roman"/>
+          <w:color w:val="000000" w:themeColor="text1"/>
+          <w:sz w:val="28"/>
+          <w:szCs w:val="28"/>
+          <w:lang w:val="en-US"/>
+        </w:rPr>
+        <w:t>Unit</w:t>
+      </w:r>
+      <w:r>
+        <w:rPr>
+          <w:rStyle w:val="a9"/>
+          <w:rFonts w:ascii="Times New Roman" w:hAnsi="Times New Roman"/>
+          <w:color w:val="000000" w:themeColor="text1"/>
+          <w:sz w:val="28"/>
+          <w:szCs w:val="28"/>
+          <w:lang w:val="ru-RU"/>
+        </w:rPr>
+        <w:t>-</w:t>
+      </w:r>
+      <w:r>
+        <w:rPr>
+          <w:rStyle w:val="a9"/>
+          <w:rFonts w:ascii="Times New Roman" w:hAnsi="Times New Roman"/>
+          <w:color w:val="000000" w:themeColor="text1"/>
+          <w:sz w:val="28"/>
+          <w:szCs w:val="28"/>
+        </w:rPr>
+        <w:t>тестування</w:t>
+      </w:r>
+      <w:r>
+        <w:rPr>
+          <w:rStyle w:val="a9"/>
+          <w:rFonts w:ascii="Times New Roman" w:hAnsi="Times New Roman"/>
+          <w:color w:val="000000" w:themeColor="text1"/>
+          <w:sz w:val="28"/>
+          <w:szCs w:val="28"/>
+          <w:lang w:val="ru-RU"/>
+        </w:rPr>
+        <w:t xml:space="preserve"> задач 9.1-9.3:</w:t>
+      </w:r>
+    </w:p>
+    <w:p>
+      <w:pPr>
+        <w:spacing w:line="360" w:lineRule="auto"/>
+        <w:rPr>
+          <w:rStyle w:val="a9"/>
+          <w:lang w:val="ru-RU"/>
+        </w:rPr>
+      </w:pPr>
+      <w:proofErr w:type="spellStart"/>
+      <w:r>
+        <w:rPr>
+          <w:rStyle w:val="a9"/>
+          <w:lang w:val="ru-RU"/>
+        </w:rPr>
+        <w:t>Тестування</w:t>
+      </w:r>
+      <w:proofErr w:type="spellEnd"/>
+      <w:r>
+        <w:rPr>
+          <w:rStyle w:val="a9"/>
+          <w:lang w:val="ru-RU"/>
+        </w:rPr>
+        <w:t xml:space="preserve"> </w:t>
+      </w:r>
+      <w:proofErr w:type="spellStart"/>
+      <w:r>
+        <w:rPr>
+          <w:rStyle w:val="a9"/>
+          <w:lang w:val="ru-RU"/>
+        </w:rPr>
+        <w:t>задачі</w:t>
+      </w:r>
+      <w:proofErr w:type="spellEnd"/>
+      <w:r>
+        <w:rPr>
+          <w:rStyle w:val="a9"/>
+          <w:lang w:val="ru-RU"/>
+        </w:rPr>
+        <w:t xml:space="preserve"> 9.1</w:t>
+      </w:r>
+    </w:p>
+    <w:p>
+      <w:pPr>
+        <w:spacing w:line="360" w:lineRule="auto"/>
+        <w:rPr>
+          <w:rStyle w:val="a9"/>
+          <w:lang w:val="ru-RU"/>
+        </w:rPr>
+      </w:pPr>
+      <w:r>
+        <w:rPr>
+          <w:rStyle w:val="a9"/>
+          <w:lang w:val="ru-RU"/>
+        </w:rPr>
+        <w:t>========</w:t>
+      </w:r>
+    </w:p>
+    <w:p>
+      <w:pPr>
+        <w:spacing w:line="360" w:lineRule="auto"/>
+        <w:rPr>
+          <w:rStyle w:val="a9"/>
+          <w:lang w:val="ru-RU"/>
+        </w:rPr>
+      </w:pPr>
+      <w:r>
+        <w:rPr>
+          <w:rStyle w:val="a9"/>
+          <w:lang w:val="ru-RU"/>
+        </w:rPr>
+        <w:t xml:space="preserve">Аргумент(-и): 100 </w:t>
+      </w:r>
+      <w:proofErr w:type="spellStart"/>
+      <w:r>
+        <w:rPr>
+          <w:rStyle w:val="a9"/>
+          <w:lang w:val="ru-RU"/>
+        </w:rPr>
+        <w:t>kWh</w:t>
+      </w:r>
+      <w:proofErr w:type="spellEnd"/>
+    </w:p>
+    <w:p>
+      <w:pPr>
+        <w:spacing w:line="360" w:lineRule="auto"/>
+        <w:rPr>
+          <w:rStyle w:val="a9"/>
+          <w:lang w:val="ru-RU"/>
+        </w:rPr>
+      </w:pPr>
+      <w:proofErr w:type="spellStart"/>
+      <w:r>
+        <w:rPr>
+          <w:rStyle w:val="a9"/>
+          <w:lang w:val="ru-RU"/>
+        </w:rPr>
+        <w:t>Очікується</w:t>
+      </w:r>
+      <w:proofErr w:type="spellEnd"/>
+      <w:r>
+        <w:rPr>
+          <w:rStyle w:val="a9"/>
+          <w:lang w:val="ru-RU"/>
+        </w:rPr>
+        <w:t>: 13.0843</w:t>
+      </w:r>
+    </w:p>
+    <w:p>
+      <w:pPr>
+        <w:spacing w:line="360" w:lineRule="auto"/>
+        <w:rPr>
+          <w:rStyle w:val="a9"/>
+          <w:lang w:val="ru-RU"/>
+        </w:rPr>
+      </w:pPr>
+      <w:proofErr w:type="spellStart"/>
+      <w:r>
+        <w:rPr>
+          <w:rStyle w:val="a9"/>
+          <w:lang w:val="ru-RU"/>
+        </w:rPr>
+        <w:t>Отримано</w:t>
+      </w:r>
+      <w:proofErr w:type="spellEnd"/>
+      <w:r>
+        <w:rPr>
+          <w:rStyle w:val="a9"/>
+          <w:lang w:val="ru-RU"/>
+        </w:rPr>
+        <w:t>: 13.0843 - PASSED</w:t>
+      </w:r>
+    </w:p>
+    <w:p>
+      <w:pPr>
+        <w:spacing w:line="360" w:lineRule="auto"/>
+        <w:rPr>
+          <w:rStyle w:val="a9"/>
+          <w:lang w:val="ru-RU"/>
+        </w:rPr>
+      </w:pPr>
+      <w:r>
+        <w:rPr>
+          <w:rStyle w:val="a9"/>
+          <w:lang w:val="ru-RU"/>
+        </w:rPr>
+        <w:t>========</w:t>
+      </w:r>
+    </w:p>
+    <w:p>
+      <w:pPr>
+        <w:spacing w:line="360" w:lineRule="auto"/>
+        <w:rPr>
+          <w:rStyle w:val="a9"/>
+          <w:lang w:val="ru-RU"/>
+        </w:rPr>
+      </w:pPr>
+      <w:r>
+        <w:rPr>
+          <w:rStyle w:val="a9"/>
+          <w:lang w:val="ru-RU"/>
+        </w:rPr>
+        <w:t xml:space="preserve">Аргумент(-и): 150 </w:t>
+      </w:r>
+      <w:proofErr w:type="spellStart"/>
+      <w:r>
+        <w:rPr>
+          <w:rStyle w:val="a9"/>
+          <w:lang w:val="ru-RU"/>
+        </w:rPr>
+        <w:t>kWh</w:t>
+      </w:r>
+      <w:proofErr w:type="spellEnd"/>
+    </w:p>
+    <w:p>
+      <w:pPr>
+        <w:spacing w:line="360" w:lineRule="auto"/>
+        <w:rPr>
+          <w:rStyle w:val="a9"/>
+          <w:lang w:val="ru-RU"/>
+        </w:rPr>
+      </w:pPr>
+      <w:proofErr w:type="spellStart"/>
+      <w:r>
+        <w:rPr>
+          <w:rStyle w:val="a9"/>
+          <w:lang w:val="ru-RU"/>
+        </w:rPr>
+        <w:t>Очікується</w:t>
+      </w:r>
+      <w:proofErr w:type="spellEnd"/>
+      <w:r>
+        <w:rPr>
+          <w:rStyle w:val="a9"/>
+          <w:lang w:val="ru-RU"/>
+        </w:rPr>
+        <w:t>: 19.6264</w:t>
+      </w:r>
+    </w:p>
+    <w:p>
+      <w:pPr>
+        <w:spacing w:line="360" w:lineRule="auto"/>
+        <w:rPr>
+          <w:rStyle w:val="a9"/>
+          <w:lang w:val="ru-RU"/>
+        </w:rPr>
+      </w:pPr>
+      <w:proofErr w:type="spellStart"/>
+      <w:r>
+        <w:rPr>
+          <w:rStyle w:val="a9"/>
+          <w:lang w:val="ru-RU"/>
+        </w:rPr>
+        <w:t>Отримано</w:t>
+      </w:r>
+      <w:proofErr w:type="spellEnd"/>
+      <w:r>
+        <w:rPr>
+          <w:rStyle w:val="a9"/>
+          <w:lang w:val="ru-RU"/>
+        </w:rPr>
+        <w:t>: 19.6264 - PASSED</w:t>
+      </w:r>
+    </w:p>
+    <w:p>
+      <w:pPr>
+        <w:spacing w:line="360" w:lineRule="auto"/>
+        <w:rPr>
+          <w:rStyle w:val="a9"/>
+          <w:lang w:val="ru-RU"/>
+        </w:rPr>
+      </w:pPr>
+      <w:r>
+        <w:rPr>
+          <w:rStyle w:val="a9"/>
+          <w:lang w:val="ru-RU"/>
+        </w:rPr>
+        <w:t>========</w:t>
+      </w:r>
+    </w:p>
+    <w:p>
+      <w:pPr>
+        <w:spacing w:line="360" w:lineRule="auto"/>
+        <w:rPr>
+          <w:rStyle w:val="a9"/>
+          <w:lang w:val="ru-RU"/>
+        </w:rPr>
+      </w:pPr>
+      <w:r>
+        <w:rPr>
+          <w:rStyle w:val="a9"/>
+          <w:lang w:val="ru-RU"/>
+        </w:rPr>
+        <w:t xml:space="preserve">Аргумент(-и): 1000 </w:t>
+      </w:r>
+      <w:proofErr w:type="spellStart"/>
+      <w:r>
+        <w:rPr>
+          <w:rStyle w:val="a9"/>
+          <w:lang w:val="ru-RU"/>
+        </w:rPr>
+        <w:t>kWh</w:t>
+      </w:r>
+      <w:proofErr w:type="spellEnd"/>
+    </w:p>
+    <w:p>
+      <w:pPr>
+        <w:spacing w:line="360" w:lineRule="auto"/>
+        <w:rPr>
+          <w:rStyle w:val="a9"/>
+          <w:lang w:val="ru-RU"/>
+        </w:rPr>
+      </w:pPr>
+      <w:proofErr w:type="spellStart"/>
+      <w:r>
+        <w:rPr>
+          <w:rStyle w:val="a9"/>
+          <w:lang w:val="ru-RU"/>
+        </w:rPr>
+        <w:t>Очікується</w:t>
+      </w:r>
+      <w:proofErr w:type="spellEnd"/>
+      <w:r>
+        <w:rPr>
+          <w:rStyle w:val="a9"/>
+          <w:lang w:val="ru-RU"/>
+        </w:rPr>
+        <w:t>: 534.047</w:t>
+      </w:r>
+    </w:p>
+    <w:p>
+      <w:pPr>
+        <w:spacing w:line="360" w:lineRule="auto"/>
+        <w:rPr>
+          <w:rStyle w:val="a9"/>
+          <w:lang w:val="ru-RU"/>
+        </w:rPr>
+      </w:pPr>
+      <w:proofErr w:type="spellStart"/>
+      <w:r>
+        <w:rPr>
+          <w:rStyle w:val="a9"/>
+          <w:lang w:val="ru-RU"/>
+        </w:rPr>
+        <w:t>Отримано</w:t>
+      </w:r>
+      <w:proofErr w:type="spellEnd"/>
+      <w:r>
+        <w:rPr>
+          <w:rStyle w:val="a9"/>
+          <w:lang w:val="ru-RU"/>
+        </w:rPr>
+        <w:t>: 534.047 - PASSED</w:t>
+      </w:r>
+    </w:p>
+    <w:p>
+      <w:pPr>
+        <w:spacing w:line="360" w:lineRule="auto"/>
+        <w:rPr>
+          <w:rStyle w:val="a9"/>
+          <w:lang w:val="ru-RU"/>
+        </w:rPr>
+      </w:pPr>
+      <w:r>
+        <w:rPr>
+          <w:rStyle w:val="a9"/>
+          <w:lang w:val="ru-RU"/>
+        </w:rPr>
+        <w:t>========</w:t>
+      </w:r>
+    </w:p>
+    <w:p>
+      <w:pPr>
+        <w:spacing w:line="360" w:lineRule="auto"/>
+        <w:rPr>
+          <w:rStyle w:val="a9"/>
+          <w:lang w:val="ru-RU"/>
+        </w:rPr>
+      </w:pPr>
+      <w:proofErr w:type="spellStart"/>
+      <w:r>
+        <w:rPr>
+          <w:rStyle w:val="a9"/>
+          <w:lang w:val="ru-RU"/>
+        </w:rPr>
+        <w:t>Тестування</w:t>
+      </w:r>
+      <w:proofErr w:type="spellEnd"/>
+      <w:r>
+        <w:rPr>
+          <w:rStyle w:val="a9"/>
+          <w:lang w:val="ru-RU"/>
+        </w:rPr>
+        <w:t xml:space="preserve"> </w:t>
+      </w:r>
+      <w:proofErr w:type="spellStart"/>
+      <w:r>
+        <w:rPr>
+          <w:rStyle w:val="a9"/>
+          <w:lang w:val="ru-RU"/>
+        </w:rPr>
+        <w:t>задачі</w:t>
+      </w:r>
+      <w:proofErr w:type="spellEnd"/>
+      <w:r>
+        <w:rPr>
+          <w:rStyle w:val="a9"/>
+          <w:lang w:val="ru-RU"/>
+        </w:rPr>
+        <w:t xml:space="preserve"> 9.2</w:t>
+      </w:r>
+    </w:p>
+    <w:p>
+      <w:pPr>
+        <w:spacing w:line="360" w:lineRule="auto"/>
+        <w:rPr>
+          <w:rStyle w:val="a9"/>
+          <w:lang w:val="ru-RU"/>
+        </w:rPr>
+      </w:pPr>
+      <w:r>
+        <w:rPr>
+          <w:rStyle w:val="a9"/>
+          <w:lang w:val="ru-RU"/>
+        </w:rPr>
+        <w:t>========</w:t>
+      </w:r>
+    </w:p>
+    <w:p>
+      <w:pPr>
+        <w:spacing w:line="360" w:lineRule="auto"/>
+        <w:rPr>
+          <w:rStyle w:val="a9"/>
+          <w:lang w:val="ru-RU"/>
+        </w:rPr>
+      </w:pPr>
+      <w:r>
+        <w:rPr>
+          <w:rStyle w:val="a9"/>
+          <w:lang w:val="ru-RU"/>
+        </w:rPr>
+        <w:t>Аргумент(-и): 0, 1, 2, 3, 4, 5, 6, 7, 8, 9, 10, 11</w:t>
+      </w:r>
+    </w:p>
+    <w:p>
+      <w:pPr>
+        <w:spacing w:line="360" w:lineRule="auto"/>
+        <w:rPr>
+          <w:rStyle w:val="a9"/>
+          <w:lang w:val="ru-RU"/>
+        </w:rPr>
+      </w:pPr>
+      <w:proofErr w:type="spellStart"/>
+      <w:r>
+        <w:rPr>
+          <w:rStyle w:val="a9"/>
+          <w:lang w:val="ru-RU"/>
+        </w:rPr>
+        <w:t>Очікується</w:t>
+      </w:r>
+      <w:proofErr w:type="spellEnd"/>
+      <w:r>
+        <w:rPr>
+          <w:rStyle w:val="a9"/>
+          <w:lang w:val="ru-RU"/>
+        </w:rPr>
+        <w:t>: 5.5 °C, 41.9 °F;</w:t>
+      </w:r>
+    </w:p>
+    <w:p>
+      <w:pPr>
+        <w:spacing w:line="360" w:lineRule="auto"/>
+        <w:rPr>
+          <w:rStyle w:val="a9"/>
+          <w:lang w:val="ru-RU"/>
+        </w:rPr>
+      </w:pPr>
+      <w:proofErr w:type="spellStart"/>
+      <w:r>
+        <w:rPr>
+          <w:rStyle w:val="a9"/>
+          <w:lang w:val="ru-RU"/>
+        </w:rPr>
+        <w:t>Отримано</w:t>
+      </w:r>
+      <w:proofErr w:type="spellEnd"/>
+      <w:r>
+        <w:rPr>
+          <w:rStyle w:val="a9"/>
+          <w:lang w:val="ru-RU"/>
+        </w:rPr>
+        <w:t>: 5.5 °C, 41.9 °F - PASSED</w:t>
+      </w:r>
+    </w:p>
+    <w:p>
+      <w:pPr>
+        <w:spacing w:line="360" w:lineRule="auto"/>
+        <w:rPr>
+          <w:rStyle w:val="a9"/>
+          <w:lang w:val="ru-RU"/>
+        </w:rPr>
+      </w:pPr>
+      <w:r>
+        <w:rPr>
+          <w:rStyle w:val="a9"/>
+          <w:lang w:val="ru-RU"/>
+        </w:rPr>
+        <w:t>========</w:t>
+      </w:r>
+    </w:p>
+    <w:p>
+      <w:pPr>
+        <w:spacing w:line="360" w:lineRule="auto"/>
+        <w:rPr>
+          <w:rStyle w:val="a9"/>
+          <w:lang w:val="ru-RU"/>
+        </w:rPr>
+      </w:pPr>
+      <w:r>
+        <w:rPr>
+          <w:rStyle w:val="a9"/>
+          <w:lang w:val="ru-RU"/>
+        </w:rPr>
+        <w:t>Аргумент(-и): -5, -3, 0, 5, 10, 15, 20, 18, 12, 7, 0, -2</w:t>
+      </w:r>
+    </w:p>
+    <w:p>
+      <w:pPr>
+        <w:spacing w:line="360" w:lineRule="auto"/>
+        <w:rPr>
+          <w:rStyle w:val="a9"/>
+          <w:lang w:val="ru-RU"/>
+        </w:rPr>
+      </w:pPr>
+      <w:proofErr w:type="spellStart"/>
+      <w:r>
+        <w:rPr>
+          <w:rStyle w:val="a9"/>
+          <w:lang w:val="ru-RU"/>
+        </w:rPr>
+        <w:t>Очікується</w:t>
+      </w:r>
+      <w:proofErr w:type="spellEnd"/>
+      <w:r>
+        <w:rPr>
+          <w:rStyle w:val="a9"/>
+          <w:lang w:val="ru-RU"/>
+        </w:rPr>
+        <w:t>: 6.4167 °C, 43.55 °F;</w:t>
+      </w:r>
+    </w:p>
+    <w:p>
+      <w:pPr>
+        <w:spacing w:line="360" w:lineRule="auto"/>
+        <w:rPr>
+          <w:rStyle w:val="a9"/>
+          <w:lang w:val="ru-RU"/>
+        </w:rPr>
+      </w:pPr>
+      <w:proofErr w:type="spellStart"/>
+      <w:r>
+        <w:rPr>
+          <w:rStyle w:val="a9"/>
+          <w:lang w:val="ru-RU"/>
+        </w:rPr>
+        <w:t>Отримано</w:t>
+      </w:r>
+      <w:proofErr w:type="spellEnd"/>
+      <w:r>
+        <w:rPr>
+          <w:rStyle w:val="a9"/>
+          <w:lang w:val="ru-RU"/>
+        </w:rPr>
+        <w:t>: 6.41667 °C, 43.55 °F - PASSED</w:t>
+      </w:r>
+    </w:p>
+    <w:p>
+      <w:pPr>
+        <w:spacing w:line="360" w:lineRule="auto"/>
+        <w:rPr>
+          <w:rStyle w:val="a9"/>
+          <w:lang w:val="ru-RU"/>
+        </w:rPr>
+      </w:pPr>
+      <w:r>
+        <w:rPr>
+          <w:rStyle w:val="a9"/>
+          <w:lang w:val="ru-RU"/>
+        </w:rPr>
+        <w:t>========</w:t>
+      </w:r>
+    </w:p>
+    <w:p>
+      <w:pPr>
+        <w:spacing w:line="360" w:lineRule="auto"/>
+        <w:rPr>
+          <w:rStyle w:val="a9"/>
+          <w:lang w:val="ru-RU"/>
+        </w:rPr>
+      </w:pPr>
+      <w:r>
+        <w:rPr>
+          <w:rStyle w:val="a9"/>
+          <w:lang w:val="ru-RU"/>
+        </w:rPr>
+        <w:t>Аргумент(-и): 25, 25, 25, 25, 25, 25, 25, 25, 25, 25, 25, 25</w:t>
+      </w:r>
+    </w:p>
+    <w:p>
+      <w:pPr>
+        <w:spacing w:line="360" w:lineRule="auto"/>
+        <w:rPr>
+          <w:rStyle w:val="a9"/>
+          <w:lang w:val="ru-RU"/>
+        </w:rPr>
+      </w:pPr>
+      <w:proofErr w:type="spellStart"/>
+      <w:r>
+        <w:rPr>
+          <w:rStyle w:val="a9"/>
+          <w:lang w:val="ru-RU"/>
+        </w:rPr>
+        <w:t>Очікується</w:t>
+      </w:r>
+      <w:proofErr w:type="spellEnd"/>
+      <w:r>
+        <w:rPr>
+          <w:rStyle w:val="a9"/>
+          <w:lang w:val="ru-RU"/>
+        </w:rPr>
+        <w:t>: 25 °C, 77 °F;</w:t>
+      </w:r>
+    </w:p>
+    <w:p>
+      <w:pPr>
+        <w:spacing w:line="360" w:lineRule="auto"/>
+        <w:rPr>
+          <w:rStyle w:val="a9"/>
+          <w:lang w:val="ru-RU"/>
+        </w:rPr>
+      </w:pPr>
+      <w:proofErr w:type="spellStart"/>
+      <w:r>
+        <w:rPr>
+          <w:rStyle w:val="a9"/>
+          <w:lang w:val="ru-RU"/>
+        </w:rPr>
+        <w:t>Отримано</w:t>
+      </w:r>
+      <w:proofErr w:type="spellEnd"/>
+      <w:r>
+        <w:rPr>
+          <w:rStyle w:val="a9"/>
+          <w:lang w:val="ru-RU"/>
+        </w:rPr>
+        <w:t>: 25 °C, 77 °F - PASSED</w:t>
+      </w:r>
+    </w:p>
+    <w:p>
+      <w:pPr>
+        <w:spacing w:line="360" w:lineRule="auto"/>
+        <w:rPr>
+          <w:rStyle w:val="a9"/>
+          <w:lang w:val="ru-RU"/>
+        </w:rPr>
+      </w:pPr>
+      <w:r>
+        <w:rPr>
+          <w:rStyle w:val="a9"/>
+          <w:lang w:val="ru-RU"/>
+        </w:rPr>
+        <w:t>========</w:t>
+      </w:r>
+    </w:p>
+    <w:p>
+      <w:pPr>
+        <w:spacing w:line="360" w:lineRule="auto"/>
+        <w:rPr>
+          <w:rStyle w:val="a9"/>
+          <w:lang w:val="ru-RU"/>
+        </w:rPr>
+      </w:pPr>
+      <w:proofErr w:type="spellStart"/>
+      <w:r>
+        <w:rPr>
+          <w:rStyle w:val="a9"/>
+          <w:lang w:val="ru-RU"/>
+        </w:rPr>
+        <w:t>Тестування</w:t>
+      </w:r>
+      <w:proofErr w:type="spellEnd"/>
+      <w:r>
+        <w:rPr>
+          <w:rStyle w:val="a9"/>
+          <w:lang w:val="ru-RU"/>
+        </w:rPr>
+        <w:t xml:space="preserve"> </w:t>
+      </w:r>
+      <w:proofErr w:type="spellStart"/>
+      <w:r>
+        <w:rPr>
+          <w:rStyle w:val="a9"/>
+          <w:lang w:val="ru-RU"/>
+        </w:rPr>
+        <w:t>задачі</w:t>
+      </w:r>
+      <w:proofErr w:type="spellEnd"/>
+      <w:r>
+        <w:rPr>
+          <w:rStyle w:val="a9"/>
+          <w:lang w:val="ru-RU"/>
+        </w:rPr>
+        <w:t xml:space="preserve"> 9.3</w:t>
+      </w:r>
+    </w:p>
+    <w:p>
+      <w:pPr>
+        <w:spacing w:line="360" w:lineRule="auto"/>
+        <w:rPr>
+          <w:rStyle w:val="a9"/>
+          <w:lang w:val="ru-RU"/>
+        </w:rPr>
+      </w:pPr>
+      <w:r>
+        <w:rPr>
+          <w:rStyle w:val="a9"/>
+          <w:lang w:val="ru-RU"/>
+        </w:rPr>
+        <w:t>========</w:t>
+      </w:r>
+    </w:p>
+    <w:p>
+      <w:pPr>
+        <w:spacing w:line="360" w:lineRule="auto"/>
+        <w:rPr>
+          <w:rStyle w:val="a9"/>
+          <w:lang w:val="ru-RU"/>
+        </w:rPr>
+      </w:pPr>
+      <w:r>
+        <w:rPr>
+          <w:rStyle w:val="a9"/>
+          <w:lang w:val="ru-RU"/>
+        </w:rPr>
+        <w:t>Аргумент(-и): 100</w:t>
+      </w:r>
+    </w:p>
+    <w:p>
+      <w:pPr>
+        <w:spacing w:line="360" w:lineRule="auto"/>
+        <w:rPr>
+          <w:rStyle w:val="a9"/>
+          <w:lang w:val="ru-RU"/>
+        </w:rPr>
+      </w:pPr>
+      <w:proofErr w:type="spellStart"/>
+      <w:r>
+        <w:rPr>
+          <w:rStyle w:val="a9"/>
+          <w:lang w:val="ru-RU"/>
+        </w:rPr>
+        <w:t>Очікується</w:t>
+      </w:r>
+      <w:proofErr w:type="spellEnd"/>
+      <w:r>
+        <w:rPr>
+          <w:rStyle w:val="a9"/>
+          <w:lang w:val="ru-RU"/>
+        </w:rPr>
+        <w:t>: 4</w:t>
+      </w:r>
+    </w:p>
+    <w:p>
+      <w:pPr>
+        <w:spacing w:line="360" w:lineRule="auto"/>
+        <w:rPr>
+          <w:rStyle w:val="a9"/>
+          <w:lang w:val="ru-RU"/>
+        </w:rPr>
+      </w:pPr>
+      <w:proofErr w:type="spellStart"/>
+      <w:r>
+        <w:rPr>
+          <w:rStyle w:val="a9"/>
+          <w:lang w:val="ru-RU"/>
+        </w:rPr>
+        <w:t>Отримано</w:t>
+      </w:r>
+      <w:proofErr w:type="spellEnd"/>
+      <w:r>
+        <w:rPr>
+          <w:rStyle w:val="a9"/>
+          <w:lang w:val="ru-RU"/>
+        </w:rPr>
+        <w:t>: 4 - PASSED</w:t>
+      </w:r>
+    </w:p>
+    <w:p>
+      <w:pPr>
+        <w:spacing w:line="360" w:lineRule="auto"/>
+        <w:rPr>
+          <w:rStyle w:val="a9"/>
+          <w:lang w:val="ru-RU"/>
+        </w:rPr>
+      </w:pPr>
+      <w:r>
+        <w:rPr>
+          <w:rStyle w:val="a9"/>
+          <w:lang w:val="ru-RU"/>
+        </w:rPr>
+        <w:t>========</w:t>
+      </w:r>
+    </w:p>
+    <w:p>
+      <w:pPr>
+        <w:spacing w:line="360" w:lineRule="auto"/>
+        <w:rPr>
+          <w:rStyle w:val="a9"/>
+          <w:lang w:val="ru-RU"/>
+        </w:rPr>
+      </w:pPr>
+      <w:r>
+        <w:rPr>
+          <w:rStyle w:val="a9"/>
+          <w:lang w:val="ru-RU"/>
+        </w:rPr>
+        <w:t>Аргумент(-и): 1024</w:t>
+      </w:r>
+    </w:p>
+    <w:p>
+      <w:pPr>
+        <w:spacing w:line="360" w:lineRule="auto"/>
+        <w:rPr>
+          <w:rStyle w:val="a9"/>
+          <w:lang w:val="ru-RU"/>
+        </w:rPr>
+      </w:pPr>
+      <w:proofErr w:type="spellStart"/>
+      <w:r>
+        <w:rPr>
+          <w:rStyle w:val="a9"/>
+          <w:lang w:val="ru-RU"/>
+        </w:rPr>
+        <w:lastRenderedPageBreak/>
+        <w:t>Очікується</w:t>
+      </w:r>
+      <w:proofErr w:type="spellEnd"/>
+      <w:r>
+        <w:rPr>
+          <w:rStyle w:val="a9"/>
+          <w:lang w:val="ru-RU"/>
+        </w:rPr>
+        <w:t>: 1</w:t>
+      </w:r>
+    </w:p>
+    <w:p>
+      <w:pPr>
+        <w:spacing w:line="360" w:lineRule="auto"/>
+        <w:rPr>
+          <w:rStyle w:val="a9"/>
+          <w:lang w:val="ru-RU"/>
+        </w:rPr>
+      </w:pPr>
+      <w:proofErr w:type="spellStart"/>
+      <w:r>
+        <w:rPr>
+          <w:rStyle w:val="a9"/>
+          <w:lang w:val="ru-RU"/>
+        </w:rPr>
+        <w:t>Отримано</w:t>
+      </w:r>
+      <w:proofErr w:type="spellEnd"/>
+      <w:r>
+        <w:rPr>
+          <w:rStyle w:val="a9"/>
+          <w:lang w:val="ru-RU"/>
+        </w:rPr>
+        <w:t>: 1 - PASSED</w:t>
+      </w:r>
+    </w:p>
+    <w:p>
+      <w:pPr>
+        <w:spacing w:line="360" w:lineRule="auto"/>
+        <w:rPr>
+          <w:rStyle w:val="a9"/>
+          <w:lang w:val="ru-RU"/>
+        </w:rPr>
+      </w:pPr>
+      <w:r>
+        <w:rPr>
+          <w:rStyle w:val="a9"/>
+          <w:lang w:val="ru-RU"/>
+        </w:rPr>
+        <w:t>========</w:t>
+      </w:r>
+    </w:p>
+    <w:p>
+      <w:pPr>
+        <w:spacing w:line="360" w:lineRule="auto"/>
+        <w:rPr>
+          <w:rStyle w:val="a9"/>
+          <w:lang w:val="ru-RU"/>
+        </w:rPr>
+      </w:pPr>
+      <w:r>
+        <w:rPr>
+          <w:rStyle w:val="a9"/>
+          <w:lang w:val="ru-RU"/>
+        </w:rPr>
+        <w:t>Аргумент(-и): 0</w:t>
+      </w:r>
+    </w:p>
+    <w:p>
+      <w:pPr>
+        <w:spacing w:line="360" w:lineRule="auto"/>
+        <w:rPr>
+          <w:rStyle w:val="a9"/>
+          <w:lang w:val="ru-RU"/>
+        </w:rPr>
+      </w:pPr>
+      <w:proofErr w:type="spellStart"/>
+      <w:r>
+        <w:rPr>
+          <w:rStyle w:val="a9"/>
+          <w:lang w:val="ru-RU"/>
+        </w:rPr>
+        <w:t>Очікується</w:t>
+      </w:r>
+      <w:proofErr w:type="spellEnd"/>
+      <w:r>
+        <w:rPr>
+          <w:rStyle w:val="a9"/>
+          <w:lang w:val="ru-RU"/>
+        </w:rPr>
+        <w:t>: 1</w:t>
+      </w:r>
+    </w:p>
+    <w:p>
+      <w:pPr>
+        <w:spacing w:line="360" w:lineRule="auto"/>
+        <w:rPr>
+          <w:rStyle w:val="a9"/>
+          <w:lang w:val="ru-RU"/>
+        </w:rPr>
+      </w:pPr>
+      <w:proofErr w:type="spellStart"/>
+      <w:r>
+        <w:rPr>
+          <w:rStyle w:val="a9"/>
+          <w:lang w:val="ru-RU"/>
+        </w:rPr>
+        <w:t>Отримано</w:t>
+      </w:r>
+      <w:proofErr w:type="spellEnd"/>
+      <w:r>
+        <w:rPr>
+          <w:rStyle w:val="a9"/>
+          <w:lang w:val="ru-RU"/>
+        </w:rPr>
+        <w:t>: 1 - PASSED</w:t>
+      </w:r>
+    </w:p>
+    <w:p>
+      <w:pPr>
+        <w:spacing w:line="360" w:lineRule="auto"/>
+        <w:rPr>
+          <w:rStyle w:val="a9"/>
+          <w:lang w:val="ru-RU"/>
+        </w:rPr>
+      </w:pPr>
+      <w:r>
+        <w:rPr>
+          <w:rStyle w:val="a9"/>
+          <w:lang w:val="ru-RU"/>
+        </w:rPr>
+        <w:t>========</w:t>
+      </w:r>
+    </w:p>
+    <w:p>
+      <w:pPr>
+        <w:spacing w:line="360" w:lineRule="auto"/>
+        <w:rPr>
+          <w:rStyle w:val="a9"/>
+          <w:lang w:val="ru-RU"/>
+        </w:rPr>
+      </w:pPr>
+      <w:bookmarkStart w:id="0" w:name="_GoBack"/>
+      <w:bookmarkEnd w:id="0"/>
     </w:p>
     <w:sectPr>
       <w:pgSz w:w="11906" w:h="16838" w:code="9"/>

</xml_diff>